<commit_message>
Added comments; Changed doc
</commit_message>
<xml_diff>
--- a/Project1-Report.docx
+++ b/Project1-Report.docx
@@ -160,13 +160,2988 @@
       <w:pPr>
         <w:rPr>
           <w:rFonts w:ascii="Times New Roman" w:hAnsi="Times New Roman" w:cs="Times New Roman"/>
-        </w:rPr>
-      </w:pPr>
-      <w:r>
-        <w:rPr>
-          <w:rFonts w:ascii="Times New Roman" w:hAnsi="Times New Roman" w:cs="Times New Roman"/>
+          <w:u w:val="single"/>
+        </w:rPr>
+      </w:pPr>
+      <w:r>
+        <w:rPr>
+          <w:rFonts w:ascii="Times New Roman" w:hAnsi="Times New Roman" w:cs="Times New Roman"/>
+          <w:u w:val="single"/>
         </w:rPr>
         <w:t>Language Overview</w:t>
+      </w:r>
+    </w:p>
+    <w:p>
+      <w:pPr>
+        <w:rPr>
+          <w:rFonts w:ascii="Times New Roman" w:hAnsi="Times New Roman" w:cs="Times New Roman"/>
+        </w:rPr>
+      </w:pPr>
+    </w:p>
+    <w:p>
+      <w:pPr>
+        <w:rPr>
+          <w:rFonts w:ascii="Times New Roman" w:hAnsi="Times New Roman" w:cs="Times New Roman"/>
+        </w:rPr>
+      </w:pPr>
+      <w:proofErr w:type="spellStart"/>
+      <w:r>
+        <w:rPr>
+          <w:rFonts w:ascii="Times New Roman" w:hAnsi="Times New Roman" w:cs="Times New Roman"/>
+        </w:rPr>
+        <w:t>Scala</w:t>
+      </w:r>
+      <w:proofErr w:type="spellEnd"/>
+      <w:r>
+        <w:rPr>
+          <w:rFonts w:ascii="Times New Roman" w:hAnsi="Times New Roman" w:cs="Times New Roman"/>
+        </w:rPr>
+        <w:t xml:space="preserve"> or “Scalable Language” is a popular language because it can grow with the size of one’s project. Many large companies including Twitter, </w:t>
+      </w:r>
+      <w:proofErr w:type="spellStart"/>
+      <w:r>
+        <w:rPr>
+          <w:rFonts w:ascii="Times New Roman" w:hAnsi="Times New Roman" w:cs="Times New Roman"/>
+        </w:rPr>
+        <w:t>Linkedin</w:t>
+      </w:r>
+      <w:proofErr w:type="spellEnd"/>
+      <w:r>
+        <w:rPr>
+          <w:rFonts w:ascii="Times New Roman" w:hAnsi="Times New Roman" w:cs="Times New Roman"/>
+        </w:rPr>
+        <w:t xml:space="preserve">, and even Intel use it. One reason that it is so popular is the fact that it is both object-oriented and functional. </w:t>
+      </w:r>
+    </w:p>
+    <w:p>
+      <w:pPr>
+        <w:rPr>
+          <w:rFonts w:ascii="Times New Roman" w:hAnsi="Times New Roman" w:cs="Times New Roman"/>
+        </w:rPr>
+      </w:pPr>
+    </w:p>
+    <w:p>
+      <w:pPr>
+        <w:rPr>
+          <w:rFonts w:ascii="Times New Roman" w:hAnsi="Times New Roman" w:cs="Times New Roman"/>
+        </w:rPr>
+      </w:pPr>
+      <w:r>
+        <w:rPr>
+          <w:rFonts w:ascii="Times New Roman" w:hAnsi="Times New Roman" w:cs="Times New Roman"/>
+        </w:rPr>
+        <w:t xml:space="preserve">The language is object-oriented in the sense that every value is an object and every function can be thought of as methods. Even functions themselves can be assigned to variables in </w:t>
+      </w:r>
+      <w:proofErr w:type="spellStart"/>
+      <w:r>
+        <w:rPr>
+          <w:rFonts w:ascii="Times New Roman" w:hAnsi="Times New Roman" w:cs="Times New Roman"/>
+        </w:rPr>
+        <w:t>Scala</w:t>
+      </w:r>
+      <w:proofErr w:type="spellEnd"/>
+      <w:r>
+        <w:rPr>
+          <w:rFonts w:ascii="Times New Roman" w:hAnsi="Times New Roman" w:cs="Times New Roman"/>
+        </w:rPr>
+        <w:t xml:space="preserve"> and it is very similar to Java. </w:t>
+      </w:r>
+    </w:p>
+    <w:p>
+      <w:pPr>
+        <w:rPr>
+          <w:rFonts w:ascii="Times New Roman" w:hAnsi="Times New Roman" w:cs="Times New Roman"/>
+        </w:rPr>
+      </w:pPr>
+    </w:p>
+    <w:p>
+      <w:pPr>
+        <w:rPr>
+          <w:rFonts w:ascii="Times New Roman" w:hAnsi="Times New Roman" w:cs="Times New Roman"/>
+        </w:rPr>
+      </w:pPr>
+      <w:r>
+        <w:rPr>
+          <w:rFonts w:ascii="Times New Roman" w:hAnsi="Times New Roman" w:cs="Times New Roman"/>
+        </w:rPr>
+        <w:t xml:space="preserve">In addition to being object-oriented, </w:t>
+      </w:r>
+      <w:proofErr w:type="spellStart"/>
+      <w:r>
+        <w:rPr>
+          <w:rFonts w:ascii="Times New Roman" w:hAnsi="Times New Roman" w:cs="Times New Roman"/>
+        </w:rPr>
+        <w:t>Scala</w:t>
+      </w:r>
+      <w:proofErr w:type="spellEnd"/>
+      <w:r>
+        <w:rPr>
+          <w:rFonts w:ascii="Times New Roman" w:hAnsi="Times New Roman" w:cs="Times New Roman"/>
+        </w:rPr>
+        <w:t xml:space="preserve"> is also functional in that you can write everything inside of functions and there is a large library of immutable data structures. More importantly, unlike functional programming languages like Haskell, </w:t>
+      </w:r>
+      <w:proofErr w:type="spellStart"/>
+      <w:r>
+        <w:rPr>
+          <w:rFonts w:ascii="Times New Roman" w:hAnsi="Times New Roman" w:cs="Times New Roman"/>
+        </w:rPr>
+        <w:t>Scala</w:t>
+      </w:r>
+      <w:proofErr w:type="spellEnd"/>
+      <w:r>
+        <w:rPr>
+          <w:rFonts w:ascii="Times New Roman" w:hAnsi="Times New Roman" w:cs="Times New Roman"/>
+        </w:rPr>
+        <w:t xml:space="preserve"> provides programmers with a way to easily transition to functional programming, a very different way to program than imperative programming. </w:t>
+      </w:r>
+    </w:p>
+    <w:p>
+      <w:pPr>
+        <w:rPr>
+          <w:rFonts w:ascii="Times New Roman" w:hAnsi="Times New Roman" w:cs="Times New Roman"/>
+        </w:rPr>
+      </w:pPr>
+    </w:p>
+    <w:p>
+      <w:pPr>
+        <w:rPr>
+          <w:rFonts w:ascii="Times New Roman" w:hAnsi="Times New Roman" w:cs="Times New Roman"/>
+        </w:rPr>
+      </w:pPr>
+      <w:r>
+        <w:rPr>
+          <w:rFonts w:ascii="Times New Roman" w:hAnsi="Times New Roman" w:cs="Times New Roman"/>
+        </w:rPr>
+        <w:t xml:space="preserve">Moreover, </w:t>
+      </w:r>
+      <w:proofErr w:type="spellStart"/>
+      <w:r>
+        <w:rPr>
+          <w:rFonts w:ascii="Times New Roman" w:hAnsi="Times New Roman" w:cs="Times New Roman"/>
+        </w:rPr>
+        <w:t>Scala</w:t>
+      </w:r>
+      <w:proofErr w:type="spellEnd"/>
+      <w:r>
+        <w:rPr>
+          <w:rFonts w:ascii="Times New Roman" w:hAnsi="Times New Roman" w:cs="Times New Roman"/>
+        </w:rPr>
+        <w:t xml:space="preserve"> </w:t>
+      </w:r>
+      <w:r>
+        <w:rPr>
+          <w:rFonts w:ascii="Times New Roman" w:hAnsi="Times New Roman" w:cs="Times New Roman"/>
+        </w:rPr>
+        <w:t xml:space="preserve">can also run on the java virtual machine or JVM and this allows </w:t>
+      </w:r>
+      <w:proofErr w:type="spellStart"/>
+      <w:r>
+        <w:rPr>
+          <w:rFonts w:ascii="Times New Roman" w:hAnsi="Times New Roman" w:cs="Times New Roman"/>
+        </w:rPr>
+        <w:t>Scala</w:t>
+      </w:r>
+      <w:proofErr w:type="spellEnd"/>
+      <w:r>
+        <w:rPr>
+          <w:rFonts w:ascii="Times New Roman" w:hAnsi="Times New Roman" w:cs="Times New Roman"/>
+        </w:rPr>
+        <w:t xml:space="preserve"> developers to also utilize classes in the Java language. It is also easy to find IDEs that will work with </w:t>
+      </w:r>
+      <w:proofErr w:type="spellStart"/>
+      <w:r>
+        <w:rPr>
+          <w:rFonts w:ascii="Times New Roman" w:hAnsi="Times New Roman" w:cs="Times New Roman"/>
+        </w:rPr>
+        <w:t>Scala</w:t>
+      </w:r>
+      <w:proofErr w:type="spellEnd"/>
+      <w:r>
+        <w:rPr>
+          <w:rFonts w:ascii="Times New Roman" w:hAnsi="Times New Roman" w:cs="Times New Roman"/>
+        </w:rPr>
+        <w:t xml:space="preserve">. Some of these include Eclipse, </w:t>
+      </w:r>
+      <w:proofErr w:type="spellStart"/>
+      <w:r>
+        <w:rPr>
+          <w:rFonts w:ascii="Times New Roman" w:hAnsi="Times New Roman" w:cs="Times New Roman"/>
+        </w:rPr>
+        <w:t>IntelliJ</w:t>
+      </w:r>
+      <w:proofErr w:type="spellEnd"/>
+      <w:r>
+        <w:rPr>
+          <w:rFonts w:ascii="Times New Roman" w:hAnsi="Times New Roman" w:cs="Times New Roman"/>
+        </w:rPr>
+        <w:t xml:space="preserve">, or </w:t>
+      </w:r>
+      <w:proofErr w:type="spellStart"/>
+      <w:r>
+        <w:rPr>
+          <w:rFonts w:ascii="Times New Roman" w:hAnsi="Times New Roman" w:cs="Times New Roman"/>
+        </w:rPr>
+        <w:t>Netbeans</w:t>
+      </w:r>
+      <w:proofErr w:type="spellEnd"/>
+      <w:r>
+        <w:rPr>
+          <w:rFonts w:ascii="Times New Roman" w:hAnsi="Times New Roman" w:cs="Times New Roman"/>
+        </w:rPr>
+        <w:t xml:space="preserve">. </w:t>
+      </w:r>
+    </w:p>
+    <w:p>
+      <w:pPr>
+        <w:rPr>
+          <w:rFonts w:ascii="Times New Roman" w:hAnsi="Times New Roman" w:cs="Times New Roman"/>
+        </w:rPr>
+      </w:pPr>
+    </w:p>
+    <w:p>
+      <w:pPr>
+        <w:rPr>
+          <w:rFonts w:ascii="Times New Roman" w:hAnsi="Times New Roman" w:cs="Times New Roman"/>
+          <w:u w:val="single"/>
+        </w:rPr>
+      </w:pPr>
+      <w:r>
+        <w:rPr>
+          <w:rFonts w:ascii="Times New Roman" w:hAnsi="Times New Roman" w:cs="Times New Roman"/>
+          <w:u w:val="single"/>
+        </w:rPr>
+        <w:t>Why did you select it?</w:t>
+      </w:r>
+    </w:p>
+    <w:p>
+      <w:pPr>
+        <w:rPr>
+          <w:rFonts w:ascii="Times New Roman" w:hAnsi="Times New Roman" w:cs="Times New Roman"/>
+        </w:rPr>
+      </w:pPr>
+    </w:p>
+    <w:p>
+      <w:pPr>
+        <w:rPr>
+          <w:rFonts w:ascii="Times New Roman" w:hAnsi="Times New Roman" w:cs="Times New Roman"/>
+        </w:rPr>
+      </w:pPr>
+      <w:r>
+        <w:rPr>
+          <w:rFonts w:ascii="Times New Roman" w:hAnsi="Times New Roman" w:cs="Times New Roman"/>
+        </w:rPr>
+        <w:t xml:space="preserve">Originally, I started my project in Haskell. Learning Haskell was fun but it was challenging to think about my problem in terms of different functions. I would try to call various functions from my main function and the </w:t>
+      </w:r>
+      <w:proofErr w:type="spellStart"/>
+      <w:r>
+        <w:rPr>
+          <w:rFonts w:ascii="Times New Roman" w:hAnsi="Times New Roman" w:cs="Times New Roman"/>
+        </w:rPr>
+        <w:t>ghci</w:t>
+      </w:r>
+      <w:proofErr w:type="spellEnd"/>
+      <w:r>
+        <w:rPr>
+          <w:rFonts w:ascii="Times New Roman" w:hAnsi="Times New Roman" w:cs="Times New Roman"/>
+        </w:rPr>
+        <w:t xml:space="preserve"> compiler for Haskell would always be upset. Then, I found out that </w:t>
+      </w:r>
+      <w:proofErr w:type="spellStart"/>
+      <w:r>
+        <w:rPr>
+          <w:rFonts w:ascii="Times New Roman" w:hAnsi="Times New Roman" w:cs="Times New Roman"/>
+        </w:rPr>
+        <w:t>Scala</w:t>
+      </w:r>
+      <w:proofErr w:type="spellEnd"/>
+      <w:r>
+        <w:rPr>
+          <w:rFonts w:ascii="Times New Roman" w:hAnsi="Times New Roman" w:cs="Times New Roman"/>
+        </w:rPr>
+        <w:t xml:space="preserve"> is both object-oriented and functional so it offers programmers a better way to transition into functional programming if he or she chooses to do so. However, in the end, my program is not a good reflection of functional programming since including AI components meant that there is a lot of string </w:t>
+      </w:r>
+      <w:r>
+        <w:rPr>
+          <w:rFonts w:ascii="Times New Roman" w:hAnsi="Times New Roman" w:cs="Times New Roman"/>
+        </w:rPr>
+        <w:lastRenderedPageBreak/>
+        <w:t xml:space="preserve">manipulation and parsing which would be difficult to accomplish with a functional programming language like Haskell. </w:t>
+      </w:r>
+    </w:p>
+    <w:p>
+      <w:pPr>
+        <w:rPr>
+          <w:rFonts w:ascii="Times New Roman" w:hAnsi="Times New Roman" w:cs="Times New Roman"/>
+        </w:rPr>
+      </w:pPr>
+    </w:p>
+    <w:p>
+      <w:pPr>
+        <w:rPr>
+          <w:rFonts w:ascii="Times New Roman" w:hAnsi="Times New Roman" w:cs="Times New Roman"/>
+        </w:rPr>
+      </w:pPr>
+      <w:r>
+        <w:rPr>
+          <w:rFonts w:ascii="Times New Roman" w:hAnsi="Times New Roman" w:cs="Times New Roman"/>
+        </w:rPr>
+        <w:t>What did you learn about the language?</w:t>
+      </w:r>
+    </w:p>
+    <w:p>
+      <w:pPr>
+        <w:rPr>
+          <w:rFonts w:ascii="Times New Roman" w:hAnsi="Times New Roman" w:cs="Times New Roman"/>
+        </w:rPr>
+      </w:pPr>
+    </w:p>
+    <w:p>
+      <w:pPr>
+        <w:rPr>
+          <w:rFonts w:ascii="Times New Roman" w:hAnsi="Times New Roman" w:cs="Times New Roman"/>
+          <w:u w:val="single"/>
+        </w:rPr>
+      </w:pPr>
+      <w:r>
+        <w:rPr>
+          <w:rFonts w:ascii="Times New Roman" w:hAnsi="Times New Roman" w:cs="Times New Roman"/>
+          <w:u w:val="single"/>
+        </w:rPr>
+        <w:t>Data Types</w:t>
+      </w:r>
+      <w:r>
+        <w:rPr>
+          <w:rFonts w:ascii="Times New Roman" w:hAnsi="Times New Roman" w:cs="Times New Roman"/>
+          <w:u w:val="single"/>
+        </w:rPr>
+        <w:t xml:space="preserve"> and Variables</w:t>
+      </w:r>
+    </w:p>
+    <w:p>
+      <w:pPr>
+        <w:rPr>
+          <w:rFonts w:ascii="Times New Roman" w:hAnsi="Times New Roman" w:cs="Times New Roman"/>
+        </w:rPr>
+      </w:pPr>
+    </w:p>
+    <w:p>
+      <w:pPr>
+        <w:rPr>
+          <w:rFonts w:ascii="Times New Roman" w:hAnsi="Times New Roman" w:cs="Times New Roman"/>
+        </w:rPr>
+      </w:pPr>
+      <w:proofErr w:type="spellStart"/>
+      <w:r>
+        <w:rPr>
+          <w:rFonts w:ascii="Times New Roman" w:hAnsi="Times New Roman" w:cs="Times New Roman"/>
+        </w:rPr>
+        <w:t>Scala</w:t>
+      </w:r>
+      <w:proofErr w:type="spellEnd"/>
+      <w:r>
+        <w:rPr>
+          <w:rFonts w:ascii="Times New Roman" w:hAnsi="Times New Roman" w:cs="Times New Roman"/>
+        </w:rPr>
+        <w:t xml:space="preserve"> has the same data types as Java including byte, short, </w:t>
+      </w:r>
+      <w:proofErr w:type="spellStart"/>
+      <w:r>
+        <w:rPr>
+          <w:rFonts w:ascii="Times New Roman" w:hAnsi="Times New Roman" w:cs="Times New Roman"/>
+        </w:rPr>
+        <w:t>int</w:t>
+      </w:r>
+      <w:proofErr w:type="spellEnd"/>
+      <w:r>
+        <w:rPr>
+          <w:rFonts w:ascii="Times New Roman" w:hAnsi="Times New Roman" w:cs="Times New Roman"/>
+        </w:rPr>
+        <w:t xml:space="preserve">, long, float, double, char, String, and Boolean. </w:t>
+      </w:r>
+    </w:p>
+    <w:p>
+      <w:pPr>
+        <w:rPr>
+          <w:rFonts w:ascii="Times New Roman" w:hAnsi="Times New Roman" w:cs="Times New Roman"/>
+        </w:rPr>
+      </w:pPr>
+    </w:p>
+    <w:p>
+      <w:pPr>
+        <w:rPr>
+          <w:rFonts w:ascii="Times New Roman" w:hAnsi="Times New Roman" w:cs="Times New Roman"/>
+        </w:rPr>
+      </w:pPr>
+      <w:r>
+        <w:rPr>
+          <w:rFonts w:ascii="Times New Roman" w:hAnsi="Times New Roman" w:cs="Times New Roman"/>
+        </w:rPr>
+        <w:t xml:space="preserve">There are two ways to declare variables in </w:t>
+      </w:r>
+      <w:proofErr w:type="spellStart"/>
+      <w:r>
+        <w:rPr>
+          <w:rFonts w:ascii="Times New Roman" w:hAnsi="Times New Roman" w:cs="Times New Roman"/>
+        </w:rPr>
+        <w:t>Scala</w:t>
+      </w:r>
+      <w:proofErr w:type="spellEnd"/>
+      <w:r>
+        <w:rPr>
+          <w:rFonts w:ascii="Times New Roman" w:hAnsi="Times New Roman" w:cs="Times New Roman"/>
+        </w:rPr>
+        <w:t xml:space="preserve">. First, you can use the </w:t>
+      </w:r>
+      <w:proofErr w:type="spellStart"/>
+      <w:r>
+        <w:rPr>
+          <w:rFonts w:ascii="Times New Roman" w:hAnsi="Times New Roman" w:cs="Times New Roman"/>
+        </w:rPr>
+        <w:t>var</w:t>
+      </w:r>
+      <w:proofErr w:type="spellEnd"/>
+      <w:r>
+        <w:rPr>
+          <w:rFonts w:ascii="Times New Roman" w:hAnsi="Times New Roman" w:cs="Times New Roman"/>
+        </w:rPr>
+        <w:t xml:space="preserve"> keyword if the variable is mutable or able to change such as: </w:t>
+      </w:r>
+    </w:p>
+    <w:p>
+      <w:pPr>
+        <w:rPr>
+          <w:rFonts w:ascii="Times New Roman" w:hAnsi="Times New Roman" w:cs="Times New Roman"/>
+        </w:rPr>
+      </w:pPr>
+    </w:p>
+    <w:p>
+      <w:pPr>
+        <w:jc w:val="center"/>
+        <w:rPr>
+          <w:rFonts w:ascii="Times New Roman" w:hAnsi="Times New Roman" w:cs="Times New Roman"/>
+        </w:rPr>
+      </w:pPr>
+      <w:proofErr w:type="spellStart"/>
+      <w:proofErr w:type="gramStart"/>
+      <w:r>
+        <w:rPr>
+          <w:rFonts w:ascii="Times New Roman" w:hAnsi="Times New Roman" w:cs="Times New Roman"/>
+        </w:rPr>
+        <w:t>var</w:t>
+      </w:r>
+      <w:proofErr w:type="spellEnd"/>
+      <w:proofErr w:type="gramEnd"/>
+      <w:r>
+        <w:rPr>
+          <w:rFonts w:ascii="Times New Roman" w:hAnsi="Times New Roman" w:cs="Times New Roman"/>
+        </w:rPr>
+        <w:t xml:space="preserve"> </w:t>
+      </w:r>
+      <w:proofErr w:type="spellStart"/>
+      <w:r>
+        <w:rPr>
+          <w:rFonts w:ascii="Times New Roman" w:hAnsi="Times New Roman" w:cs="Times New Roman"/>
+        </w:rPr>
+        <w:t>myVariable</w:t>
+      </w:r>
+      <w:proofErr w:type="spellEnd"/>
+      <w:r>
+        <w:rPr>
+          <w:rFonts w:ascii="Times New Roman" w:hAnsi="Times New Roman" w:cs="Times New Roman"/>
+        </w:rPr>
+        <w:t xml:space="preserve"> = “hello”</w:t>
+      </w:r>
+    </w:p>
+    <w:p>
+      <w:pPr>
+        <w:rPr>
+          <w:rFonts w:ascii="Times New Roman" w:hAnsi="Times New Roman" w:cs="Times New Roman"/>
+        </w:rPr>
+      </w:pPr>
+    </w:p>
+    <w:p>
+      <w:pPr>
+        <w:rPr>
+          <w:rFonts w:ascii="Times New Roman" w:hAnsi="Times New Roman" w:cs="Times New Roman"/>
+        </w:rPr>
+      </w:pPr>
+      <w:r>
+        <w:rPr>
+          <w:rFonts w:ascii="Times New Roman" w:hAnsi="Times New Roman" w:cs="Times New Roman"/>
+        </w:rPr>
+        <w:t xml:space="preserve">One the other hand, if the value of the variable is a constant, you can use the </w:t>
+      </w:r>
+      <w:proofErr w:type="spellStart"/>
+      <w:r>
+        <w:rPr>
+          <w:rFonts w:ascii="Times New Roman" w:hAnsi="Times New Roman" w:cs="Times New Roman"/>
+        </w:rPr>
+        <w:t>val</w:t>
+      </w:r>
+      <w:proofErr w:type="spellEnd"/>
+      <w:r>
+        <w:rPr>
+          <w:rFonts w:ascii="Times New Roman" w:hAnsi="Times New Roman" w:cs="Times New Roman"/>
+        </w:rPr>
+        <w:t xml:space="preserve"> keyword like so: </w:t>
+      </w:r>
+    </w:p>
+    <w:p>
+      <w:pPr>
+        <w:rPr>
+          <w:rFonts w:ascii="Times New Roman" w:hAnsi="Times New Roman" w:cs="Times New Roman"/>
+        </w:rPr>
+      </w:pPr>
+    </w:p>
+    <w:p>
+      <w:pPr>
+        <w:jc w:val="center"/>
+        <w:rPr>
+          <w:rFonts w:ascii="Times New Roman" w:hAnsi="Times New Roman" w:cs="Times New Roman"/>
+        </w:rPr>
+      </w:pPr>
+      <w:proofErr w:type="spellStart"/>
+      <w:proofErr w:type="gramStart"/>
+      <w:r>
+        <w:rPr>
+          <w:rFonts w:ascii="Times New Roman" w:hAnsi="Times New Roman" w:cs="Times New Roman"/>
+        </w:rPr>
+        <w:t>val</w:t>
+      </w:r>
+      <w:proofErr w:type="spellEnd"/>
+      <w:proofErr w:type="gramEnd"/>
+      <w:r>
+        <w:rPr>
+          <w:rFonts w:ascii="Times New Roman" w:hAnsi="Times New Roman" w:cs="Times New Roman"/>
+        </w:rPr>
+        <w:t xml:space="preserve"> </w:t>
+      </w:r>
+      <w:proofErr w:type="spellStart"/>
+      <w:r>
+        <w:rPr>
+          <w:rFonts w:ascii="Times New Roman" w:hAnsi="Times New Roman" w:cs="Times New Roman"/>
+        </w:rPr>
+        <w:t>myConstant</w:t>
+      </w:r>
+      <w:proofErr w:type="spellEnd"/>
+      <w:r>
+        <w:rPr>
+          <w:rFonts w:ascii="Times New Roman" w:hAnsi="Times New Roman" w:cs="Times New Roman"/>
+        </w:rPr>
+        <w:t xml:space="preserve">  = “constant hello”</w:t>
+      </w:r>
+    </w:p>
+    <w:p>
+      <w:pPr>
+        <w:rPr>
+          <w:rFonts w:ascii="Times New Roman" w:hAnsi="Times New Roman" w:cs="Times New Roman"/>
+        </w:rPr>
+      </w:pPr>
+    </w:p>
+    <w:p>
+      <w:pPr>
+        <w:rPr>
+          <w:rFonts w:ascii="Times New Roman" w:hAnsi="Times New Roman" w:cs="Times New Roman"/>
+        </w:rPr>
+      </w:pPr>
+      <w:proofErr w:type="spellStart"/>
+      <w:r>
+        <w:rPr>
+          <w:rFonts w:ascii="Times New Roman" w:hAnsi="Times New Roman" w:cs="Times New Roman"/>
+        </w:rPr>
+        <w:t>Scala</w:t>
+      </w:r>
+      <w:proofErr w:type="spellEnd"/>
+      <w:r>
+        <w:rPr>
+          <w:rFonts w:ascii="Times New Roman" w:hAnsi="Times New Roman" w:cs="Times New Roman"/>
+        </w:rPr>
+        <w:t xml:space="preserve"> supports type inference</w:t>
+      </w:r>
+      <w:r>
+        <w:rPr>
+          <w:rFonts w:ascii="Times New Roman" w:hAnsi="Times New Roman" w:cs="Times New Roman"/>
+        </w:rPr>
+        <w:t>,</w:t>
+      </w:r>
+      <w:r>
+        <w:rPr>
+          <w:rFonts w:ascii="Times New Roman" w:hAnsi="Times New Roman" w:cs="Times New Roman"/>
+        </w:rPr>
+        <w:t xml:space="preserve"> which means that the </w:t>
+      </w:r>
+      <w:proofErr w:type="spellStart"/>
+      <w:r>
+        <w:rPr>
+          <w:rFonts w:ascii="Times New Roman" w:hAnsi="Times New Roman" w:cs="Times New Roman"/>
+        </w:rPr>
+        <w:t>Scala</w:t>
+      </w:r>
+      <w:proofErr w:type="spellEnd"/>
+      <w:r>
+        <w:rPr>
+          <w:rFonts w:ascii="Times New Roman" w:hAnsi="Times New Roman" w:cs="Times New Roman"/>
+        </w:rPr>
+        <w:t xml:space="preserve"> compiler can figure out the </w:t>
+      </w:r>
+      <w:r>
+        <w:rPr>
+          <w:rFonts w:ascii="Times New Roman" w:hAnsi="Times New Roman" w:cs="Times New Roman"/>
+        </w:rPr>
+        <w:t xml:space="preserve">type of the variable based on the value that you assign it. </w:t>
+      </w:r>
+    </w:p>
+    <w:p>
+      <w:pPr>
+        <w:rPr>
+          <w:rFonts w:ascii="Times New Roman" w:hAnsi="Times New Roman" w:cs="Times New Roman"/>
+        </w:rPr>
+      </w:pPr>
+    </w:p>
+    <w:p>
+      <w:pPr>
+        <w:jc w:val="center"/>
+        <w:rPr>
+          <w:rFonts w:ascii="Times New Roman" w:hAnsi="Times New Roman" w:cs="Times New Roman"/>
+        </w:rPr>
+      </w:pPr>
+      <w:proofErr w:type="spellStart"/>
+      <w:proofErr w:type="gramStart"/>
+      <w:r>
+        <w:rPr>
+          <w:rFonts w:ascii="Times New Roman" w:hAnsi="Times New Roman" w:cs="Times New Roman"/>
+        </w:rPr>
+        <w:t>v</w:t>
+      </w:r>
+      <w:r>
+        <w:rPr>
+          <w:rFonts w:ascii="Times New Roman" w:hAnsi="Times New Roman" w:cs="Times New Roman"/>
+        </w:rPr>
+        <w:t>ar</w:t>
+      </w:r>
+      <w:proofErr w:type="spellEnd"/>
+      <w:proofErr w:type="gramEnd"/>
+      <w:r>
+        <w:rPr>
+          <w:rFonts w:ascii="Times New Roman" w:hAnsi="Times New Roman" w:cs="Times New Roman"/>
+        </w:rPr>
+        <w:t xml:space="preserve"> </w:t>
+      </w:r>
+      <w:proofErr w:type="spellStart"/>
+      <w:r>
+        <w:rPr>
+          <w:rFonts w:ascii="Times New Roman" w:hAnsi="Times New Roman" w:cs="Times New Roman"/>
+        </w:rPr>
+        <w:t>myVar</w:t>
+      </w:r>
+      <w:proofErr w:type="spellEnd"/>
+      <w:r>
+        <w:rPr>
+          <w:rFonts w:ascii="Times New Roman" w:hAnsi="Times New Roman" w:cs="Times New Roman"/>
+        </w:rPr>
+        <w:t xml:space="preserve"> = 10</w:t>
+      </w:r>
+    </w:p>
+    <w:p>
+      <w:pPr>
+        <w:jc w:val="center"/>
+        <w:rPr>
+          <w:rFonts w:ascii="Times New Roman" w:hAnsi="Times New Roman" w:cs="Times New Roman"/>
+        </w:rPr>
+      </w:pPr>
+      <w:proofErr w:type="spellStart"/>
+      <w:proofErr w:type="gramStart"/>
+      <w:r>
+        <w:rPr>
+          <w:rFonts w:ascii="Times New Roman" w:hAnsi="Times New Roman" w:cs="Times New Roman"/>
+        </w:rPr>
+        <w:t>v</w:t>
+      </w:r>
+      <w:r>
+        <w:rPr>
+          <w:rFonts w:ascii="Times New Roman" w:hAnsi="Times New Roman" w:cs="Times New Roman"/>
+        </w:rPr>
+        <w:t>ar</w:t>
+      </w:r>
+      <w:proofErr w:type="spellEnd"/>
+      <w:proofErr w:type="gramEnd"/>
+      <w:r>
+        <w:rPr>
+          <w:rFonts w:ascii="Times New Roman" w:hAnsi="Times New Roman" w:cs="Times New Roman"/>
+        </w:rPr>
+        <w:t xml:space="preserve"> </w:t>
+      </w:r>
+      <w:proofErr w:type="spellStart"/>
+      <w:r>
+        <w:rPr>
+          <w:rFonts w:ascii="Times New Roman" w:hAnsi="Times New Roman" w:cs="Times New Roman"/>
+        </w:rPr>
+        <w:t>myVal</w:t>
+      </w:r>
+      <w:proofErr w:type="spellEnd"/>
+      <w:r>
+        <w:rPr>
+          <w:rFonts w:ascii="Times New Roman" w:hAnsi="Times New Roman" w:cs="Times New Roman"/>
+        </w:rPr>
+        <w:t xml:space="preserve"> = “Hello, world”</w:t>
+      </w:r>
+    </w:p>
+    <w:p>
+      <w:pPr>
+        <w:rPr>
+          <w:rFonts w:ascii="Times New Roman" w:hAnsi="Times New Roman" w:cs="Times New Roman"/>
+        </w:rPr>
+      </w:pPr>
+    </w:p>
+    <w:p>
+      <w:pPr>
+        <w:rPr>
+          <w:rFonts w:ascii="Times New Roman" w:hAnsi="Times New Roman" w:cs="Times New Roman"/>
+          <w:u w:val="single"/>
+        </w:rPr>
+      </w:pPr>
+      <w:r>
+        <w:rPr>
+          <w:rFonts w:ascii="Times New Roman" w:hAnsi="Times New Roman" w:cs="Times New Roman"/>
+          <w:u w:val="single"/>
+        </w:rPr>
+        <w:t>Control Structures</w:t>
+      </w:r>
+    </w:p>
+    <w:p>
+      <w:pPr>
+        <w:rPr>
+          <w:rFonts w:ascii="Times New Roman" w:hAnsi="Times New Roman" w:cs="Times New Roman"/>
+        </w:rPr>
+      </w:pPr>
+    </w:p>
+    <w:p>
+      <w:pPr>
+        <w:rPr>
+          <w:rFonts w:ascii="Times New Roman" w:hAnsi="Times New Roman" w:cs="Times New Roman"/>
+        </w:rPr>
+      </w:pPr>
+      <w:r>
+        <w:rPr>
+          <w:rFonts w:ascii="Times New Roman" w:hAnsi="Times New Roman" w:cs="Times New Roman"/>
+        </w:rPr>
+        <w:t xml:space="preserve">If/else conditions in </w:t>
+      </w:r>
+      <w:proofErr w:type="spellStart"/>
+      <w:r>
+        <w:rPr>
+          <w:rFonts w:ascii="Times New Roman" w:hAnsi="Times New Roman" w:cs="Times New Roman"/>
+        </w:rPr>
+        <w:t>Scala</w:t>
+      </w:r>
+      <w:proofErr w:type="spellEnd"/>
+      <w:r>
+        <w:rPr>
+          <w:rFonts w:ascii="Times New Roman" w:hAnsi="Times New Roman" w:cs="Times New Roman"/>
+        </w:rPr>
+        <w:t xml:space="preserve"> are very similar to those in Java. </w:t>
+      </w:r>
+    </w:p>
+    <w:p>
+      <w:pPr>
+        <w:rPr>
+          <w:rFonts w:ascii="Times New Roman" w:hAnsi="Times New Roman" w:cs="Times New Roman"/>
+        </w:rPr>
+      </w:pPr>
+    </w:p>
+    <w:p>
+      <w:pPr>
+        <w:rPr>
+          <w:rFonts w:ascii="Times New Roman" w:hAnsi="Times New Roman" w:cs="Times New Roman"/>
+        </w:rPr>
+      </w:pPr>
+      <w:r>
+        <w:rPr>
+          <w:rFonts w:ascii="Times New Roman" w:hAnsi="Times New Roman" w:cs="Times New Roman"/>
+        </w:rPr>
+        <w:t>Here is the syntax:</w:t>
+      </w:r>
+    </w:p>
+    <w:p>
+      <w:pPr>
+        <w:rPr>
+          <w:rFonts w:ascii="Times New Roman" w:hAnsi="Times New Roman" w:cs="Times New Roman"/>
+        </w:rPr>
+      </w:pPr>
+    </w:p>
+    <w:p>
+      <w:pPr>
+        <w:rPr>
+          <w:rFonts w:ascii="Times New Roman" w:hAnsi="Times New Roman" w:cs="Times New Roman"/>
+        </w:rPr>
+      </w:pPr>
+      <w:proofErr w:type="gramStart"/>
+      <w:r>
+        <w:rPr>
+          <w:rFonts w:ascii="Times New Roman" w:hAnsi="Times New Roman" w:cs="Times New Roman"/>
+        </w:rPr>
+        <w:t>if</w:t>
+      </w:r>
+      <w:proofErr w:type="gramEnd"/>
+      <w:r>
+        <w:rPr>
+          <w:rFonts w:ascii="Times New Roman" w:hAnsi="Times New Roman" w:cs="Times New Roman"/>
+        </w:rPr>
+        <w:t xml:space="preserve"> (</w:t>
+      </w:r>
+      <w:proofErr w:type="spellStart"/>
+      <w:r>
+        <w:rPr>
+          <w:rFonts w:ascii="Times New Roman" w:hAnsi="Times New Roman" w:cs="Times New Roman"/>
+        </w:rPr>
+        <w:t>Boolean_expression</w:t>
+      </w:r>
+      <w:proofErr w:type="spellEnd"/>
+      <w:r>
+        <w:rPr>
+          <w:rFonts w:ascii="Times New Roman" w:hAnsi="Times New Roman" w:cs="Times New Roman"/>
+        </w:rPr>
+        <w:t>)</w:t>
+      </w:r>
+    </w:p>
+    <w:p>
+      <w:pPr>
+        <w:rPr>
+          <w:rFonts w:ascii="Times New Roman" w:hAnsi="Times New Roman" w:cs="Times New Roman"/>
+        </w:rPr>
+      </w:pPr>
+      <w:r>
+        <w:rPr>
+          <w:rFonts w:ascii="Times New Roman" w:hAnsi="Times New Roman" w:cs="Times New Roman"/>
+        </w:rPr>
+        <w:t>{</w:t>
+      </w:r>
+    </w:p>
+    <w:p>
+      <w:pPr>
+        <w:rPr>
+          <w:rFonts w:ascii="Times New Roman" w:hAnsi="Times New Roman" w:cs="Times New Roman"/>
+        </w:rPr>
+      </w:pPr>
+      <w:r>
+        <w:rPr>
+          <w:rFonts w:ascii="Times New Roman" w:hAnsi="Times New Roman" w:cs="Times New Roman"/>
+        </w:rPr>
+        <w:t>}</w:t>
+      </w:r>
+    </w:p>
+    <w:p>
+      <w:pPr>
+        <w:rPr>
+          <w:rFonts w:ascii="Times New Roman" w:hAnsi="Times New Roman" w:cs="Times New Roman"/>
+        </w:rPr>
+      </w:pPr>
+      <w:proofErr w:type="gramStart"/>
+      <w:r>
+        <w:rPr>
+          <w:rFonts w:ascii="Times New Roman" w:hAnsi="Times New Roman" w:cs="Times New Roman"/>
+        </w:rPr>
+        <w:t>else</w:t>
+      </w:r>
+      <w:proofErr w:type="gramEnd"/>
+      <w:r>
+        <w:rPr>
+          <w:rFonts w:ascii="Times New Roman" w:hAnsi="Times New Roman" w:cs="Times New Roman"/>
+        </w:rPr>
+        <w:t xml:space="preserve"> </w:t>
+      </w:r>
+    </w:p>
+    <w:p>
+      <w:pPr>
+        <w:rPr>
+          <w:rFonts w:ascii="Times New Roman" w:hAnsi="Times New Roman" w:cs="Times New Roman"/>
+        </w:rPr>
+      </w:pPr>
+      <w:r>
+        <w:rPr>
+          <w:rFonts w:ascii="Times New Roman" w:hAnsi="Times New Roman" w:cs="Times New Roman"/>
+        </w:rPr>
+        <w:t>{</w:t>
+      </w:r>
+    </w:p>
+    <w:p>
+      <w:pPr>
+        <w:rPr>
+          <w:rFonts w:ascii="Times New Roman" w:hAnsi="Times New Roman" w:cs="Times New Roman"/>
+        </w:rPr>
+      </w:pPr>
+      <w:r>
+        <w:rPr>
+          <w:rFonts w:ascii="Times New Roman" w:hAnsi="Times New Roman" w:cs="Times New Roman"/>
+        </w:rPr>
+        <w:t>}</w:t>
+      </w:r>
+    </w:p>
+    <w:p>
+      <w:pPr>
+        <w:rPr>
+          <w:rFonts w:ascii="Times New Roman" w:hAnsi="Times New Roman" w:cs="Times New Roman"/>
+        </w:rPr>
+      </w:pPr>
+    </w:p>
+    <w:p>
+      <w:pPr>
+        <w:rPr>
+          <w:rFonts w:ascii="Times New Roman" w:hAnsi="Times New Roman" w:cs="Times New Roman"/>
+        </w:rPr>
+      </w:pPr>
+      <w:r>
+        <w:rPr>
+          <w:rFonts w:ascii="Times New Roman" w:hAnsi="Times New Roman" w:cs="Times New Roman"/>
+        </w:rPr>
+        <w:t xml:space="preserve">The three types of loops (while, do… while, for) from Java also exist for </w:t>
+      </w:r>
+      <w:proofErr w:type="spellStart"/>
+      <w:r>
+        <w:rPr>
+          <w:rFonts w:ascii="Times New Roman" w:hAnsi="Times New Roman" w:cs="Times New Roman"/>
+        </w:rPr>
+        <w:t>Scala</w:t>
+      </w:r>
+      <w:proofErr w:type="spellEnd"/>
+      <w:r>
+        <w:rPr>
+          <w:rFonts w:ascii="Times New Roman" w:hAnsi="Times New Roman" w:cs="Times New Roman"/>
+        </w:rPr>
+        <w:t xml:space="preserve">. </w:t>
+      </w:r>
+    </w:p>
+    <w:p>
+      <w:pPr>
+        <w:rPr>
+          <w:rFonts w:ascii="Times New Roman" w:hAnsi="Times New Roman" w:cs="Times New Roman"/>
+        </w:rPr>
+      </w:pPr>
+    </w:p>
+    <w:p>
+      <w:pPr>
+        <w:rPr>
+          <w:rFonts w:ascii="Times New Roman" w:hAnsi="Times New Roman" w:cs="Times New Roman"/>
+        </w:rPr>
+      </w:pPr>
+      <w:r>
+        <w:rPr>
+          <w:rFonts w:ascii="Times New Roman" w:hAnsi="Times New Roman" w:cs="Times New Roman"/>
+        </w:rPr>
+        <w:t xml:space="preserve">Note that in </w:t>
+      </w:r>
+      <w:proofErr w:type="spellStart"/>
+      <w:r>
+        <w:rPr>
+          <w:rFonts w:ascii="Times New Roman" w:hAnsi="Times New Roman" w:cs="Times New Roman"/>
+        </w:rPr>
+        <w:t>Scala</w:t>
+      </w:r>
+      <w:proofErr w:type="spellEnd"/>
+      <w:r>
+        <w:rPr>
+          <w:rFonts w:ascii="Times New Roman" w:hAnsi="Times New Roman" w:cs="Times New Roman"/>
+        </w:rPr>
+        <w:t xml:space="preserve">, when the execution leaves a scope, all the objects that were created in that scope are destroyed. For this reason, </w:t>
+      </w:r>
+      <w:proofErr w:type="spellStart"/>
+      <w:r>
+        <w:rPr>
+          <w:rFonts w:ascii="Times New Roman" w:hAnsi="Times New Roman" w:cs="Times New Roman"/>
+        </w:rPr>
+        <w:t>Scala</w:t>
+      </w:r>
+      <w:proofErr w:type="spellEnd"/>
+      <w:r>
+        <w:rPr>
+          <w:rFonts w:ascii="Times New Roman" w:hAnsi="Times New Roman" w:cs="Times New Roman"/>
+        </w:rPr>
+        <w:t xml:space="preserve"> does not support break or continue statements like Java. In </w:t>
+      </w:r>
+      <w:proofErr w:type="spellStart"/>
+      <w:r>
+        <w:rPr>
+          <w:rFonts w:ascii="Times New Roman" w:hAnsi="Times New Roman" w:cs="Times New Roman"/>
+        </w:rPr>
+        <w:t>Scala</w:t>
+      </w:r>
+      <w:proofErr w:type="spellEnd"/>
+      <w:r>
+        <w:rPr>
+          <w:rFonts w:ascii="Times New Roman" w:hAnsi="Times New Roman" w:cs="Times New Roman"/>
+        </w:rPr>
+        <w:t xml:space="preserve"> 2.8, there is a way to break a loop with the following construct:</w:t>
+      </w:r>
+    </w:p>
+    <w:p>
+      <w:pPr>
+        <w:rPr>
+          <w:rFonts w:ascii="Times New Roman" w:hAnsi="Times New Roman" w:cs="Times New Roman"/>
+        </w:rPr>
+      </w:pPr>
+    </w:p>
+    <w:p>
+      <w:pPr>
+        <w:rPr>
+          <w:rFonts w:ascii="Times New Roman" w:hAnsi="Times New Roman" w:cs="Times New Roman"/>
+        </w:rPr>
+      </w:pPr>
+      <w:proofErr w:type="gramStart"/>
+      <w:r>
+        <w:rPr>
+          <w:rFonts w:ascii="Times New Roman" w:hAnsi="Times New Roman" w:cs="Times New Roman"/>
+        </w:rPr>
+        <w:t>import</w:t>
+      </w:r>
+      <w:proofErr w:type="gramEnd"/>
+      <w:r>
+        <w:rPr>
+          <w:rFonts w:ascii="Times New Roman" w:hAnsi="Times New Roman" w:cs="Times New Roman"/>
+        </w:rPr>
+        <w:t xml:space="preserve"> </w:t>
+      </w:r>
+      <w:proofErr w:type="spellStart"/>
+      <w:r>
+        <w:rPr>
+          <w:rFonts w:ascii="Times New Roman" w:hAnsi="Times New Roman" w:cs="Times New Roman"/>
+        </w:rPr>
+        <w:t>scala.util.control</w:t>
+      </w:r>
+      <w:proofErr w:type="spellEnd"/>
+      <w:r>
+        <w:rPr>
+          <w:rFonts w:ascii="Times New Roman" w:hAnsi="Times New Roman" w:cs="Times New Roman"/>
+        </w:rPr>
+        <w:t>._</w:t>
+      </w:r>
+    </w:p>
+    <w:p>
+      <w:pPr>
+        <w:rPr>
+          <w:rFonts w:ascii="Times New Roman" w:hAnsi="Times New Roman" w:cs="Times New Roman"/>
+        </w:rPr>
+      </w:pPr>
+      <w:r>
+        <w:rPr>
+          <w:rFonts w:ascii="Times New Roman" w:hAnsi="Times New Roman" w:cs="Times New Roman"/>
+        </w:rPr>
+        <w:t>Val loop = new Breaks</w:t>
+      </w:r>
+    </w:p>
+    <w:p>
+      <w:pPr>
+        <w:rPr>
+          <w:rFonts w:ascii="Times New Roman" w:hAnsi="Times New Roman" w:cs="Times New Roman"/>
+        </w:rPr>
+      </w:pPr>
+    </w:p>
+    <w:p>
+      <w:pPr>
+        <w:rPr>
+          <w:rFonts w:ascii="Times New Roman" w:hAnsi="Times New Roman" w:cs="Times New Roman"/>
+        </w:rPr>
+      </w:pPr>
+      <w:proofErr w:type="spellStart"/>
+      <w:r>
+        <w:rPr>
+          <w:rFonts w:ascii="Times New Roman" w:hAnsi="Times New Roman" w:cs="Times New Roman"/>
+        </w:rPr>
+        <w:t>Loop.breakable</w:t>
+      </w:r>
+      <w:proofErr w:type="spellEnd"/>
+    </w:p>
+    <w:p>
+      <w:pPr>
+        <w:rPr>
+          <w:rFonts w:ascii="Times New Roman" w:hAnsi="Times New Roman" w:cs="Times New Roman"/>
+        </w:rPr>
+      </w:pPr>
+      <w:r>
+        <w:rPr>
+          <w:rFonts w:ascii="Times New Roman" w:hAnsi="Times New Roman" w:cs="Times New Roman"/>
+        </w:rPr>
+        <w:t>{</w:t>
+      </w:r>
+    </w:p>
+    <w:p>
+      <w:pPr>
+        <w:rPr>
+          <w:rFonts w:ascii="Times New Roman" w:hAnsi="Times New Roman" w:cs="Times New Roman"/>
+        </w:rPr>
+      </w:pPr>
+      <w:r>
+        <w:rPr>
+          <w:rFonts w:ascii="Times New Roman" w:hAnsi="Times New Roman" w:cs="Times New Roman"/>
+        </w:rPr>
+        <w:tab/>
+      </w:r>
+      <w:proofErr w:type="gramStart"/>
+      <w:r>
+        <w:rPr>
+          <w:rFonts w:ascii="Times New Roman" w:hAnsi="Times New Roman" w:cs="Times New Roman"/>
+        </w:rPr>
+        <w:t>for</w:t>
+      </w:r>
+      <w:proofErr w:type="gramEnd"/>
+      <w:r>
+        <w:rPr>
+          <w:rFonts w:ascii="Times New Roman" w:hAnsi="Times New Roman" w:cs="Times New Roman"/>
+        </w:rPr>
+        <w:t xml:space="preserve"> (…)</w:t>
+      </w:r>
+    </w:p>
+    <w:p>
+      <w:pPr>
+        <w:rPr>
+          <w:rFonts w:ascii="Times New Roman" w:hAnsi="Times New Roman" w:cs="Times New Roman"/>
+        </w:rPr>
+      </w:pPr>
+      <w:r>
+        <w:rPr>
+          <w:rFonts w:ascii="Times New Roman" w:hAnsi="Times New Roman" w:cs="Times New Roman"/>
+        </w:rPr>
+        <w:tab/>
+        <w:t>{</w:t>
+      </w:r>
+    </w:p>
+    <w:p>
+      <w:pPr>
+        <w:rPr>
+          <w:rFonts w:ascii="Times New Roman" w:hAnsi="Times New Roman" w:cs="Times New Roman"/>
+        </w:rPr>
+      </w:pPr>
+      <w:r>
+        <w:rPr>
+          <w:rFonts w:ascii="Times New Roman" w:hAnsi="Times New Roman" w:cs="Times New Roman"/>
+        </w:rPr>
+        <w:tab/>
+      </w:r>
+      <w:r>
+        <w:rPr>
+          <w:rFonts w:ascii="Times New Roman" w:hAnsi="Times New Roman" w:cs="Times New Roman"/>
+        </w:rPr>
+        <w:tab/>
+      </w:r>
+      <w:proofErr w:type="spellStart"/>
+      <w:proofErr w:type="gramStart"/>
+      <w:r>
+        <w:rPr>
+          <w:rFonts w:ascii="Times New Roman" w:hAnsi="Times New Roman" w:cs="Times New Roman"/>
+        </w:rPr>
+        <w:t>loop.break</w:t>
+      </w:r>
+      <w:proofErr w:type="spellEnd"/>
+      <w:proofErr w:type="gramEnd"/>
+    </w:p>
+    <w:p>
+      <w:pPr>
+        <w:rPr>
+          <w:rFonts w:ascii="Times New Roman" w:hAnsi="Times New Roman" w:cs="Times New Roman"/>
+        </w:rPr>
+      </w:pPr>
+      <w:r>
+        <w:rPr>
+          <w:rFonts w:ascii="Times New Roman" w:hAnsi="Times New Roman" w:cs="Times New Roman"/>
+        </w:rPr>
+        <w:tab/>
+        <w:t>}</w:t>
+      </w:r>
+    </w:p>
+    <w:p>
+      <w:pPr>
+        <w:rPr>
+          <w:rFonts w:ascii="Times New Roman" w:hAnsi="Times New Roman" w:cs="Times New Roman"/>
+        </w:rPr>
+      </w:pPr>
+      <w:r>
+        <w:rPr>
+          <w:rFonts w:ascii="Times New Roman" w:hAnsi="Times New Roman" w:cs="Times New Roman"/>
+        </w:rPr>
+        <w:t>}</w:t>
+      </w:r>
+    </w:p>
+    <w:p>
+      <w:pPr>
+        <w:rPr>
+          <w:rFonts w:ascii="Times New Roman" w:hAnsi="Times New Roman" w:cs="Times New Roman"/>
+        </w:rPr>
+      </w:pPr>
+    </w:p>
+    <w:p>
+      <w:pPr>
+        <w:rPr>
+          <w:rFonts w:ascii="Times New Roman" w:hAnsi="Times New Roman" w:cs="Times New Roman"/>
+        </w:rPr>
+      </w:pPr>
+      <w:proofErr w:type="spellStart"/>
+      <w:r>
+        <w:rPr>
+          <w:rFonts w:ascii="Times New Roman" w:hAnsi="Times New Roman" w:cs="Times New Roman"/>
+        </w:rPr>
+        <w:t>Scala</w:t>
+      </w:r>
+      <w:proofErr w:type="spellEnd"/>
+      <w:r>
+        <w:rPr>
+          <w:rFonts w:ascii="Times New Roman" w:hAnsi="Times New Roman" w:cs="Times New Roman"/>
+        </w:rPr>
+        <w:t xml:space="preserve"> does have both functions and methods. A method is a function defined inside the member of an object. Functions are objects that can be assigned to variables. Here is the function declaration signature and form:</w:t>
+      </w:r>
+    </w:p>
+    <w:p>
+      <w:pPr>
+        <w:rPr>
+          <w:rFonts w:ascii="Times New Roman" w:hAnsi="Times New Roman" w:cs="Times New Roman"/>
+        </w:rPr>
+      </w:pPr>
+    </w:p>
+    <w:p>
+      <w:pPr>
+        <w:rPr>
+          <w:rFonts w:ascii="Times New Roman" w:hAnsi="Times New Roman" w:cs="Times New Roman"/>
+        </w:rPr>
+      </w:pPr>
+      <w:proofErr w:type="spellStart"/>
+      <w:proofErr w:type="gramStart"/>
+      <w:r>
+        <w:rPr>
+          <w:rFonts w:ascii="Times New Roman" w:hAnsi="Times New Roman" w:cs="Times New Roman"/>
+        </w:rPr>
+        <w:t>def</w:t>
+      </w:r>
+      <w:proofErr w:type="spellEnd"/>
+      <w:proofErr w:type="gramEnd"/>
+      <w:r>
+        <w:rPr>
+          <w:rFonts w:ascii="Times New Roman" w:hAnsi="Times New Roman" w:cs="Times New Roman"/>
+        </w:rPr>
+        <w:t xml:space="preserve"> </w:t>
+      </w:r>
+      <w:proofErr w:type="spellStart"/>
+      <w:r>
+        <w:rPr>
+          <w:rFonts w:ascii="Times New Roman" w:hAnsi="Times New Roman" w:cs="Times New Roman"/>
+        </w:rPr>
+        <w:t>functionName</w:t>
+      </w:r>
+      <w:proofErr w:type="spellEnd"/>
+      <w:r>
+        <w:rPr>
+          <w:rFonts w:ascii="Times New Roman" w:hAnsi="Times New Roman" w:cs="Times New Roman"/>
+        </w:rPr>
+        <w:t xml:space="preserve"> ([list of parameters]) : [return type] = </w:t>
+      </w:r>
+    </w:p>
+    <w:p>
+      <w:pPr>
+        <w:rPr>
+          <w:rFonts w:ascii="Times New Roman" w:hAnsi="Times New Roman" w:cs="Times New Roman"/>
+        </w:rPr>
+      </w:pPr>
+      <w:r>
+        <w:rPr>
+          <w:rFonts w:ascii="Times New Roman" w:hAnsi="Times New Roman" w:cs="Times New Roman"/>
+        </w:rPr>
+        <w:t>{</w:t>
+      </w:r>
+    </w:p>
+    <w:p>
+      <w:pPr>
+        <w:rPr>
+          <w:rFonts w:ascii="Times New Roman" w:hAnsi="Times New Roman" w:cs="Times New Roman"/>
+        </w:rPr>
+      </w:pPr>
+      <w:r>
+        <w:rPr>
+          <w:rFonts w:ascii="Times New Roman" w:hAnsi="Times New Roman" w:cs="Times New Roman"/>
+        </w:rPr>
+        <w:tab/>
+      </w:r>
+      <w:proofErr w:type="gramStart"/>
+      <w:r>
+        <w:rPr>
+          <w:rFonts w:ascii="Times New Roman" w:hAnsi="Times New Roman" w:cs="Times New Roman"/>
+        </w:rPr>
+        <w:t>function</w:t>
+      </w:r>
+      <w:proofErr w:type="gramEnd"/>
+      <w:r>
+        <w:rPr>
+          <w:rFonts w:ascii="Times New Roman" w:hAnsi="Times New Roman" w:cs="Times New Roman"/>
+        </w:rPr>
+        <w:t xml:space="preserve"> body</w:t>
+      </w:r>
+    </w:p>
+    <w:p>
+      <w:pPr>
+        <w:rPr>
+          <w:rFonts w:ascii="Times New Roman" w:hAnsi="Times New Roman" w:cs="Times New Roman"/>
+        </w:rPr>
+      </w:pPr>
+      <w:r>
+        <w:rPr>
+          <w:rFonts w:ascii="Times New Roman" w:hAnsi="Times New Roman" w:cs="Times New Roman"/>
+        </w:rPr>
+        <w:tab/>
+      </w:r>
+      <w:proofErr w:type="gramStart"/>
+      <w:r>
+        <w:rPr>
+          <w:rFonts w:ascii="Times New Roman" w:hAnsi="Times New Roman" w:cs="Times New Roman"/>
+        </w:rPr>
+        <w:t>return</w:t>
+      </w:r>
+      <w:proofErr w:type="gramEnd"/>
+      <w:r>
+        <w:rPr>
+          <w:rFonts w:ascii="Times New Roman" w:hAnsi="Times New Roman" w:cs="Times New Roman"/>
+        </w:rPr>
+        <w:t xml:space="preserve"> [</w:t>
+      </w:r>
+      <w:proofErr w:type="spellStart"/>
+      <w:r>
+        <w:rPr>
+          <w:rFonts w:ascii="Times New Roman" w:hAnsi="Times New Roman" w:cs="Times New Roman"/>
+        </w:rPr>
+        <w:t>expr</w:t>
+      </w:r>
+      <w:proofErr w:type="spellEnd"/>
+      <w:r>
+        <w:rPr>
+          <w:rFonts w:ascii="Times New Roman" w:hAnsi="Times New Roman" w:cs="Times New Roman"/>
+        </w:rPr>
+        <w:t>]</w:t>
+      </w:r>
+    </w:p>
+    <w:p>
+      <w:pPr>
+        <w:rPr>
+          <w:rFonts w:ascii="Times New Roman" w:hAnsi="Times New Roman" w:cs="Times New Roman"/>
+        </w:rPr>
+      </w:pPr>
+      <w:r>
+        <w:rPr>
+          <w:rFonts w:ascii="Times New Roman" w:hAnsi="Times New Roman" w:cs="Times New Roman"/>
+        </w:rPr>
+        <w:t>}</w:t>
+      </w:r>
+    </w:p>
+    <w:p>
+      <w:pPr>
+        <w:rPr>
+          <w:rFonts w:ascii="Times New Roman" w:hAnsi="Times New Roman" w:cs="Times New Roman"/>
+        </w:rPr>
+      </w:pPr>
+    </w:p>
+    <w:p>
+      <w:pPr>
+        <w:rPr>
+          <w:rFonts w:ascii="Times New Roman" w:hAnsi="Times New Roman" w:cs="Times New Roman"/>
+        </w:rPr>
+      </w:pPr>
+      <w:r>
+        <w:rPr>
+          <w:rFonts w:ascii="Times New Roman" w:hAnsi="Times New Roman" w:cs="Times New Roman"/>
+        </w:rPr>
+        <w:t>Functions that don’t return any</w:t>
+      </w:r>
+      <w:r>
+        <w:rPr>
+          <w:rFonts w:ascii="Times New Roman" w:hAnsi="Times New Roman" w:cs="Times New Roman"/>
+        </w:rPr>
+        <w:t>thing can</w:t>
+      </w:r>
+      <w:r>
+        <w:rPr>
+          <w:rFonts w:ascii="Times New Roman" w:hAnsi="Times New Roman" w:cs="Times New Roman"/>
+        </w:rPr>
+        <w:t xml:space="preserve"> return a Unit that is equal to void. Here is an example:</w:t>
+      </w:r>
+    </w:p>
+    <w:p>
+      <w:pPr>
+        <w:rPr>
+          <w:rFonts w:ascii="Times New Roman" w:hAnsi="Times New Roman" w:cs="Times New Roman"/>
+        </w:rPr>
+      </w:pPr>
+    </w:p>
+    <w:p>
+      <w:pPr>
+        <w:rPr>
+          <w:rFonts w:ascii="Times New Roman" w:hAnsi="Times New Roman" w:cs="Times New Roman"/>
+        </w:rPr>
+      </w:pPr>
+      <w:proofErr w:type="spellStart"/>
+      <w:proofErr w:type="gramStart"/>
+      <w:r>
+        <w:rPr>
+          <w:rFonts w:ascii="Times New Roman" w:hAnsi="Times New Roman" w:cs="Times New Roman"/>
+        </w:rPr>
+        <w:t>d</w:t>
+      </w:r>
+      <w:r>
+        <w:rPr>
+          <w:rFonts w:ascii="Times New Roman" w:hAnsi="Times New Roman" w:cs="Times New Roman"/>
+        </w:rPr>
+        <w:t>ef</w:t>
+      </w:r>
+      <w:proofErr w:type="spellEnd"/>
+      <w:proofErr w:type="gramEnd"/>
+      <w:r>
+        <w:rPr>
+          <w:rFonts w:ascii="Times New Roman" w:hAnsi="Times New Roman" w:cs="Times New Roman"/>
+        </w:rPr>
+        <w:t xml:space="preserve"> </w:t>
+      </w:r>
+      <w:proofErr w:type="spellStart"/>
+      <w:r>
+        <w:rPr>
+          <w:rFonts w:ascii="Times New Roman" w:hAnsi="Times New Roman" w:cs="Times New Roman"/>
+        </w:rPr>
+        <w:t>printMe</w:t>
+      </w:r>
+      <w:proofErr w:type="spellEnd"/>
+      <w:r>
+        <w:rPr>
+          <w:rFonts w:ascii="Times New Roman" w:hAnsi="Times New Roman" w:cs="Times New Roman"/>
+        </w:rPr>
+        <w:t xml:space="preserve">( ) : Unit = </w:t>
+      </w:r>
+    </w:p>
+    <w:p>
+      <w:pPr>
+        <w:rPr>
+          <w:rFonts w:ascii="Times New Roman" w:hAnsi="Times New Roman" w:cs="Times New Roman"/>
+        </w:rPr>
+      </w:pPr>
+      <w:r>
+        <w:rPr>
+          <w:rFonts w:ascii="Times New Roman" w:hAnsi="Times New Roman" w:cs="Times New Roman"/>
+        </w:rPr>
+        <w:t>{</w:t>
+      </w:r>
+    </w:p>
+    <w:p>
+      <w:pPr>
+        <w:rPr>
+          <w:rFonts w:ascii="Times New Roman" w:hAnsi="Times New Roman" w:cs="Times New Roman"/>
+        </w:rPr>
+      </w:pPr>
+      <w:r>
+        <w:rPr>
+          <w:rFonts w:ascii="Times New Roman" w:hAnsi="Times New Roman" w:cs="Times New Roman"/>
+        </w:rPr>
+        <w:tab/>
+      </w:r>
+      <w:proofErr w:type="spellStart"/>
+      <w:proofErr w:type="gramStart"/>
+      <w:r>
+        <w:rPr>
+          <w:rFonts w:ascii="Times New Roman" w:hAnsi="Times New Roman" w:cs="Times New Roman"/>
+        </w:rPr>
+        <w:t>println</w:t>
+      </w:r>
+      <w:proofErr w:type="spellEnd"/>
+      <w:proofErr w:type="gramEnd"/>
+      <w:r>
+        <w:rPr>
+          <w:rFonts w:ascii="Times New Roman" w:hAnsi="Times New Roman" w:cs="Times New Roman"/>
+        </w:rPr>
+        <w:t xml:space="preserve">(“Hello, </w:t>
+      </w:r>
+      <w:proofErr w:type="spellStart"/>
+      <w:r>
+        <w:rPr>
+          <w:rFonts w:ascii="Times New Roman" w:hAnsi="Times New Roman" w:cs="Times New Roman"/>
+        </w:rPr>
+        <w:t>Scala</w:t>
+      </w:r>
+      <w:proofErr w:type="spellEnd"/>
+      <w:r>
+        <w:rPr>
+          <w:rFonts w:ascii="Times New Roman" w:hAnsi="Times New Roman" w:cs="Times New Roman"/>
+        </w:rPr>
+        <w:t>!”)</w:t>
+      </w:r>
+    </w:p>
+    <w:p>
+      <w:pPr>
+        <w:rPr>
+          <w:rFonts w:ascii="Times New Roman" w:hAnsi="Times New Roman" w:cs="Times New Roman"/>
+        </w:rPr>
+      </w:pPr>
+      <w:r>
+        <w:rPr>
+          <w:rFonts w:ascii="Times New Roman" w:hAnsi="Times New Roman" w:cs="Times New Roman"/>
+        </w:rPr>
+        <w:t>}</w:t>
+      </w:r>
+    </w:p>
+    <w:p>
+      <w:pPr>
+        <w:rPr>
+          <w:rFonts w:ascii="Times New Roman" w:hAnsi="Times New Roman" w:cs="Times New Roman"/>
+        </w:rPr>
+      </w:pPr>
+    </w:p>
+    <w:p>
+      <w:pPr>
+        <w:rPr>
+          <w:rFonts w:ascii="Times New Roman" w:hAnsi="Times New Roman" w:cs="Times New Roman"/>
+          <w:u w:val="single"/>
+        </w:rPr>
+      </w:pPr>
+      <w:r>
+        <w:rPr>
+          <w:rFonts w:ascii="Times New Roman" w:hAnsi="Times New Roman" w:cs="Times New Roman"/>
+          <w:u w:val="single"/>
+        </w:rPr>
+        <w:t>Classes/</w:t>
+      </w:r>
+      <w:r>
+        <w:rPr>
+          <w:rFonts w:ascii="Times New Roman" w:hAnsi="Times New Roman" w:cs="Times New Roman"/>
+          <w:u w:val="single"/>
+        </w:rPr>
+        <w:t>Encapsulation</w:t>
+      </w:r>
+    </w:p>
+    <w:p>
+      <w:pPr>
+        <w:rPr>
+          <w:rFonts w:ascii="Times New Roman" w:hAnsi="Times New Roman" w:cs="Times New Roman"/>
+        </w:rPr>
+      </w:pPr>
+    </w:p>
+    <w:p>
+      <w:pPr>
+        <w:rPr>
+          <w:rFonts w:ascii="Times New Roman" w:hAnsi="Times New Roman" w:cs="Times New Roman"/>
+        </w:rPr>
+      </w:pPr>
+      <w:r>
+        <w:rPr>
+          <w:rFonts w:ascii="Times New Roman" w:hAnsi="Times New Roman" w:cs="Times New Roman"/>
+        </w:rPr>
+        <w:t xml:space="preserve">Classes or blueprints for objects can also be created in </w:t>
+      </w:r>
+      <w:proofErr w:type="spellStart"/>
+      <w:r>
+        <w:rPr>
+          <w:rFonts w:ascii="Times New Roman" w:hAnsi="Times New Roman" w:cs="Times New Roman"/>
+        </w:rPr>
+        <w:t>Scala</w:t>
+      </w:r>
+      <w:proofErr w:type="spellEnd"/>
+      <w:r>
+        <w:rPr>
+          <w:rFonts w:ascii="Times New Roman" w:hAnsi="Times New Roman" w:cs="Times New Roman"/>
+        </w:rPr>
+        <w:t xml:space="preserve"> and instantiated with </w:t>
+      </w:r>
+      <w:proofErr w:type="gramStart"/>
+      <w:r>
+        <w:rPr>
+          <w:rFonts w:ascii="Times New Roman" w:hAnsi="Times New Roman" w:cs="Times New Roman"/>
+        </w:rPr>
+        <w:t>the  keyword</w:t>
+      </w:r>
+      <w:proofErr w:type="gramEnd"/>
+      <w:r>
+        <w:rPr>
+          <w:rFonts w:ascii="Times New Roman" w:hAnsi="Times New Roman" w:cs="Times New Roman"/>
+        </w:rPr>
+        <w:t xml:space="preserve"> “new.” Here is an example of the Point class:</w:t>
+      </w:r>
+    </w:p>
+    <w:p>
+      <w:pPr>
+        <w:rPr>
+          <w:rFonts w:ascii="Times New Roman" w:hAnsi="Times New Roman" w:cs="Times New Roman"/>
+        </w:rPr>
+      </w:pPr>
+    </w:p>
+    <w:p>
+      <w:pPr>
+        <w:rPr>
+          <w:rFonts w:ascii="Times New Roman" w:hAnsi="Times New Roman" w:cs="Times New Roman"/>
+        </w:rPr>
+      </w:pPr>
+      <w:r>
+        <w:rPr>
+          <w:rFonts w:ascii="Times New Roman" w:hAnsi="Times New Roman" w:cs="Times New Roman"/>
+        </w:rPr>
+        <w:t xml:space="preserve">Class </w:t>
+      </w:r>
+      <w:proofErr w:type="gramStart"/>
+      <w:r>
+        <w:rPr>
+          <w:rFonts w:ascii="Times New Roman" w:hAnsi="Times New Roman" w:cs="Times New Roman"/>
+        </w:rPr>
+        <w:t>Point(</w:t>
+      </w:r>
+      <w:proofErr w:type="spellStart"/>
+      <w:proofErr w:type="gramEnd"/>
+      <w:r>
+        <w:rPr>
+          <w:rFonts w:ascii="Times New Roman" w:hAnsi="Times New Roman" w:cs="Times New Roman"/>
+        </w:rPr>
+        <w:t>val</w:t>
+      </w:r>
+      <w:proofErr w:type="spellEnd"/>
+      <w:r>
+        <w:rPr>
+          <w:rFonts w:ascii="Times New Roman" w:hAnsi="Times New Roman" w:cs="Times New Roman"/>
+        </w:rPr>
+        <w:t xml:space="preserve"> xc: </w:t>
+      </w:r>
+      <w:proofErr w:type="spellStart"/>
+      <w:r>
+        <w:rPr>
+          <w:rFonts w:ascii="Times New Roman" w:hAnsi="Times New Roman" w:cs="Times New Roman"/>
+        </w:rPr>
+        <w:t>Int</w:t>
+      </w:r>
+      <w:proofErr w:type="spellEnd"/>
+      <w:r>
+        <w:rPr>
+          <w:rFonts w:ascii="Times New Roman" w:hAnsi="Times New Roman" w:cs="Times New Roman"/>
+        </w:rPr>
+        <w:t xml:space="preserve">, </w:t>
+      </w:r>
+      <w:proofErr w:type="spellStart"/>
+      <w:r>
+        <w:rPr>
+          <w:rFonts w:ascii="Times New Roman" w:hAnsi="Times New Roman" w:cs="Times New Roman"/>
+        </w:rPr>
+        <w:t>val</w:t>
+      </w:r>
+      <w:proofErr w:type="spellEnd"/>
+      <w:r>
+        <w:rPr>
+          <w:rFonts w:ascii="Times New Roman" w:hAnsi="Times New Roman" w:cs="Times New Roman"/>
+        </w:rPr>
+        <w:t xml:space="preserve"> </w:t>
+      </w:r>
+      <w:proofErr w:type="spellStart"/>
+      <w:r>
+        <w:rPr>
+          <w:rFonts w:ascii="Times New Roman" w:hAnsi="Times New Roman" w:cs="Times New Roman"/>
+        </w:rPr>
+        <w:t>yx</w:t>
+      </w:r>
+      <w:proofErr w:type="spellEnd"/>
+      <w:r>
+        <w:rPr>
+          <w:rFonts w:ascii="Times New Roman" w:hAnsi="Times New Roman" w:cs="Times New Roman"/>
+        </w:rPr>
+        <w:t xml:space="preserve">: </w:t>
+      </w:r>
+      <w:proofErr w:type="spellStart"/>
+      <w:r>
+        <w:rPr>
+          <w:rFonts w:ascii="Times New Roman" w:hAnsi="Times New Roman" w:cs="Times New Roman"/>
+        </w:rPr>
+        <w:t>Int</w:t>
+      </w:r>
+      <w:proofErr w:type="spellEnd"/>
+      <w:r>
+        <w:rPr>
+          <w:rFonts w:ascii="Times New Roman" w:hAnsi="Times New Roman" w:cs="Times New Roman"/>
+        </w:rPr>
+        <w:t>)</w:t>
+      </w:r>
+    </w:p>
+    <w:p>
+      <w:pPr>
+        <w:rPr>
+          <w:rFonts w:ascii="Times New Roman" w:hAnsi="Times New Roman" w:cs="Times New Roman"/>
+        </w:rPr>
+      </w:pPr>
+      <w:r>
+        <w:rPr>
+          <w:rFonts w:ascii="Times New Roman" w:hAnsi="Times New Roman" w:cs="Times New Roman"/>
+        </w:rPr>
+        <w:t>{</w:t>
+      </w:r>
+    </w:p>
+    <w:p>
+      <w:pPr>
+        <w:rPr>
+          <w:rFonts w:ascii="Times New Roman" w:hAnsi="Times New Roman" w:cs="Times New Roman"/>
+        </w:rPr>
+      </w:pPr>
+      <w:r>
+        <w:rPr>
+          <w:rFonts w:ascii="Times New Roman" w:hAnsi="Times New Roman" w:cs="Times New Roman"/>
+        </w:rPr>
+        <w:tab/>
+      </w:r>
+      <w:proofErr w:type="spellStart"/>
+      <w:proofErr w:type="gramStart"/>
+      <w:r>
+        <w:rPr>
+          <w:rFonts w:ascii="Times New Roman" w:hAnsi="Times New Roman" w:cs="Times New Roman"/>
+        </w:rPr>
+        <w:t>var</w:t>
+      </w:r>
+      <w:proofErr w:type="spellEnd"/>
+      <w:proofErr w:type="gramEnd"/>
+      <w:r>
+        <w:rPr>
+          <w:rFonts w:ascii="Times New Roman" w:hAnsi="Times New Roman" w:cs="Times New Roman"/>
+        </w:rPr>
+        <w:t xml:space="preserve"> x: </w:t>
+      </w:r>
+      <w:proofErr w:type="spellStart"/>
+      <w:r>
+        <w:rPr>
+          <w:rFonts w:ascii="Times New Roman" w:hAnsi="Times New Roman" w:cs="Times New Roman"/>
+        </w:rPr>
+        <w:t>Int</w:t>
+      </w:r>
+      <w:proofErr w:type="spellEnd"/>
+      <w:r>
+        <w:rPr>
+          <w:rFonts w:ascii="Times New Roman" w:hAnsi="Times New Roman" w:cs="Times New Roman"/>
+        </w:rPr>
+        <w:t xml:space="preserve"> = xc</w:t>
+      </w:r>
+    </w:p>
+    <w:p>
+      <w:pPr>
+        <w:rPr>
+          <w:rFonts w:ascii="Times New Roman" w:hAnsi="Times New Roman" w:cs="Times New Roman"/>
+        </w:rPr>
+      </w:pPr>
+      <w:r>
+        <w:rPr>
+          <w:rFonts w:ascii="Times New Roman" w:hAnsi="Times New Roman" w:cs="Times New Roman"/>
+        </w:rPr>
+        <w:tab/>
+      </w:r>
+      <w:proofErr w:type="spellStart"/>
+      <w:proofErr w:type="gramStart"/>
+      <w:r>
+        <w:rPr>
+          <w:rFonts w:ascii="Times New Roman" w:hAnsi="Times New Roman" w:cs="Times New Roman"/>
+        </w:rPr>
+        <w:t>var</w:t>
+      </w:r>
+      <w:proofErr w:type="spellEnd"/>
+      <w:proofErr w:type="gramEnd"/>
+      <w:r>
+        <w:rPr>
+          <w:rFonts w:ascii="Times New Roman" w:hAnsi="Times New Roman" w:cs="Times New Roman"/>
+        </w:rPr>
+        <w:t xml:space="preserve"> y = </w:t>
+      </w:r>
+      <w:proofErr w:type="spellStart"/>
+      <w:r>
+        <w:rPr>
+          <w:rFonts w:ascii="Times New Roman" w:hAnsi="Times New Roman" w:cs="Times New Roman"/>
+        </w:rPr>
+        <w:t>yc</w:t>
+      </w:r>
+      <w:proofErr w:type="spellEnd"/>
+    </w:p>
+    <w:p>
+      <w:pPr>
+        <w:rPr>
+          <w:rFonts w:ascii="Times New Roman" w:hAnsi="Times New Roman" w:cs="Times New Roman"/>
+        </w:rPr>
+      </w:pPr>
+      <w:r>
+        <w:rPr>
+          <w:rFonts w:ascii="Times New Roman" w:hAnsi="Times New Roman" w:cs="Times New Roman"/>
+        </w:rPr>
+        <w:tab/>
+      </w:r>
+      <w:proofErr w:type="spellStart"/>
+      <w:proofErr w:type="gramStart"/>
+      <w:r>
+        <w:rPr>
+          <w:rFonts w:ascii="Times New Roman" w:hAnsi="Times New Roman" w:cs="Times New Roman"/>
+        </w:rPr>
+        <w:t>def</w:t>
+      </w:r>
+      <w:proofErr w:type="spellEnd"/>
+      <w:proofErr w:type="gramEnd"/>
+      <w:r>
+        <w:rPr>
+          <w:rFonts w:ascii="Times New Roman" w:hAnsi="Times New Roman" w:cs="Times New Roman"/>
+        </w:rPr>
+        <w:t xml:space="preserve"> move(dx: </w:t>
+      </w:r>
+      <w:proofErr w:type="spellStart"/>
+      <w:r>
+        <w:rPr>
+          <w:rFonts w:ascii="Times New Roman" w:hAnsi="Times New Roman" w:cs="Times New Roman"/>
+        </w:rPr>
+        <w:t>Int</w:t>
+      </w:r>
+      <w:proofErr w:type="spellEnd"/>
+      <w:r>
+        <w:rPr>
+          <w:rFonts w:ascii="Times New Roman" w:hAnsi="Times New Roman" w:cs="Times New Roman"/>
+        </w:rPr>
+        <w:t xml:space="preserve">, </w:t>
+      </w:r>
+      <w:proofErr w:type="spellStart"/>
+      <w:r>
+        <w:rPr>
+          <w:rFonts w:ascii="Times New Roman" w:hAnsi="Times New Roman" w:cs="Times New Roman"/>
+        </w:rPr>
+        <w:t>dy</w:t>
+      </w:r>
+      <w:proofErr w:type="spellEnd"/>
+      <w:r>
+        <w:rPr>
+          <w:rFonts w:ascii="Times New Roman" w:hAnsi="Times New Roman" w:cs="Times New Roman"/>
+        </w:rPr>
+        <w:t xml:space="preserve">: </w:t>
+      </w:r>
+      <w:proofErr w:type="spellStart"/>
+      <w:r>
+        <w:rPr>
+          <w:rFonts w:ascii="Times New Roman" w:hAnsi="Times New Roman" w:cs="Times New Roman"/>
+        </w:rPr>
+        <w:t>Int</w:t>
+      </w:r>
+      <w:proofErr w:type="spellEnd"/>
+      <w:r>
+        <w:rPr>
+          <w:rFonts w:ascii="Times New Roman" w:hAnsi="Times New Roman" w:cs="Times New Roman"/>
+        </w:rPr>
+        <w:t>)</w:t>
+      </w:r>
+    </w:p>
+    <w:p>
+      <w:pPr>
+        <w:rPr>
+          <w:rFonts w:ascii="Times New Roman" w:hAnsi="Times New Roman" w:cs="Times New Roman"/>
+        </w:rPr>
+      </w:pPr>
+      <w:r>
+        <w:rPr>
+          <w:rFonts w:ascii="Times New Roman" w:hAnsi="Times New Roman" w:cs="Times New Roman"/>
+        </w:rPr>
+        <w:tab/>
+        <w:t>{</w:t>
+      </w:r>
+    </w:p>
+    <w:p>
+      <w:pPr>
+        <w:rPr>
+          <w:rFonts w:ascii="Times New Roman" w:hAnsi="Times New Roman" w:cs="Times New Roman"/>
+        </w:rPr>
+      </w:pPr>
+      <w:r>
+        <w:rPr>
+          <w:rFonts w:ascii="Times New Roman" w:hAnsi="Times New Roman" w:cs="Times New Roman"/>
+        </w:rPr>
+        <w:tab/>
+      </w:r>
+      <w:r>
+        <w:rPr>
+          <w:rFonts w:ascii="Times New Roman" w:hAnsi="Times New Roman" w:cs="Times New Roman"/>
+        </w:rPr>
+        <w:tab/>
+      </w:r>
+      <w:proofErr w:type="gramStart"/>
+      <w:r>
+        <w:rPr>
+          <w:rFonts w:ascii="Times New Roman" w:hAnsi="Times New Roman" w:cs="Times New Roman"/>
+        </w:rPr>
+        <w:t>x</w:t>
+      </w:r>
+      <w:proofErr w:type="gramEnd"/>
+      <w:r>
+        <w:rPr>
+          <w:rFonts w:ascii="Times New Roman" w:hAnsi="Times New Roman" w:cs="Times New Roman"/>
+        </w:rPr>
+        <w:t xml:space="preserve"> = x + dx</w:t>
+      </w:r>
+    </w:p>
+    <w:p>
+      <w:pPr>
+        <w:rPr>
+          <w:rFonts w:ascii="Times New Roman" w:hAnsi="Times New Roman" w:cs="Times New Roman"/>
+        </w:rPr>
+      </w:pPr>
+      <w:r>
+        <w:rPr>
+          <w:rFonts w:ascii="Times New Roman" w:hAnsi="Times New Roman" w:cs="Times New Roman"/>
+        </w:rPr>
+        <w:tab/>
+      </w:r>
+      <w:r>
+        <w:rPr>
+          <w:rFonts w:ascii="Times New Roman" w:hAnsi="Times New Roman" w:cs="Times New Roman"/>
+        </w:rPr>
+        <w:tab/>
+      </w:r>
+      <w:proofErr w:type="gramStart"/>
+      <w:r>
+        <w:rPr>
+          <w:rFonts w:ascii="Times New Roman" w:hAnsi="Times New Roman" w:cs="Times New Roman"/>
+        </w:rPr>
+        <w:t>y</w:t>
+      </w:r>
+      <w:proofErr w:type="gramEnd"/>
+      <w:r>
+        <w:rPr>
+          <w:rFonts w:ascii="Times New Roman" w:hAnsi="Times New Roman" w:cs="Times New Roman"/>
+        </w:rPr>
+        <w:t xml:space="preserve"> = y + </w:t>
+      </w:r>
+      <w:proofErr w:type="spellStart"/>
+      <w:r>
+        <w:rPr>
+          <w:rFonts w:ascii="Times New Roman" w:hAnsi="Times New Roman" w:cs="Times New Roman"/>
+        </w:rPr>
+        <w:t>dy</w:t>
+      </w:r>
+      <w:proofErr w:type="spellEnd"/>
+    </w:p>
+    <w:p>
+      <w:pPr>
+        <w:rPr>
+          <w:rFonts w:ascii="Times New Roman" w:hAnsi="Times New Roman" w:cs="Times New Roman"/>
+        </w:rPr>
+      </w:pPr>
+      <w:r>
+        <w:rPr>
+          <w:rFonts w:ascii="Times New Roman" w:hAnsi="Times New Roman" w:cs="Times New Roman"/>
+        </w:rPr>
+        <w:tab/>
+      </w:r>
+      <w:r>
+        <w:rPr>
+          <w:rFonts w:ascii="Times New Roman" w:hAnsi="Times New Roman" w:cs="Times New Roman"/>
+        </w:rPr>
+        <w:tab/>
+      </w:r>
+      <w:proofErr w:type="spellStart"/>
+      <w:proofErr w:type="gramStart"/>
+      <w:r>
+        <w:rPr>
+          <w:rFonts w:ascii="Times New Roman" w:hAnsi="Times New Roman" w:cs="Times New Roman"/>
+        </w:rPr>
+        <w:t>println</w:t>
+      </w:r>
+      <w:proofErr w:type="spellEnd"/>
+      <w:proofErr w:type="gramEnd"/>
+      <w:r>
+        <w:rPr>
+          <w:rFonts w:ascii="Times New Roman" w:hAnsi="Times New Roman" w:cs="Times New Roman"/>
+        </w:rPr>
+        <w:t>(“Point x location : “ + x)</w:t>
+      </w:r>
+    </w:p>
+    <w:p>
+      <w:pPr>
+        <w:rPr>
+          <w:rFonts w:ascii="Times New Roman" w:hAnsi="Times New Roman" w:cs="Times New Roman"/>
+        </w:rPr>
+      </w:pPr>
+      <w:r>
+        <w:rPr>
+          <w:rFonts w:ascii="Times New Roman" w:hAnsi="Times New Roman" w:cs="Times New Roman"/>
+        </w:rPr>
+        <w:tab/>
+      </w:r>
+      <w:r>
+        <w:rPr>
+          <w:rFonts w:ascii="Times New Roman" w:hAnsi="Times New Roman" w:cs="Times New Roman"/>
+        </w:rPr>
+        <w:tab/>
+      </w:r>
+      <w:proofErr w:type="spellStart"/>
+      <w:proofErr w:type="gramStart"/>
+      <w:r>
+        <w:rPr>
+          <w:rFonts w:ascii="Times New Roman" w:hAnsi="Times New Roman" w:cs="Times New Roman"/>
+        </w:rPr>
+        <w:t>println</w:t>
+      </w:r>
+      <w:proofErr w:type="spellEnd"/>
+      <w:proofErr w:type="gramEnd"/>
+      <w:r>
+        <w:rPr>
+          <w:rFonts w:ascii="Times New Roman" w:hAnsi="Times New Roman" w:cs="Times New Roman"/>
+        </w:rPr>
+        <w:t>(“Point y location : “ + y)</w:t>
+      </w:r>
+    </w:p>
+    <w:p>
+      <w:pPr>
+        <w:rPr>
+          <w:rFonts w:ascii="Times New Roman" w:hAnsi="Times New Roman" w:cs="Times New Roman"/>
+        </w:rPr>
+      </w:pPr>
+      <w:r>
+        <w:rPr>
+          <w:rFonts w:ascii="Times New Roman" w:hAnsi="Times New Roman" w:cs="Times New Roman"/>
+        </w:rPr>
+        <w:tab/>
+        <w:t>}</w:t>
+      </w:r>
+    </w:p>
+    <w:p>
+      <w:pPr>
+        <w:rPr>
+          <w:rFonts w:ascii="Times New Roman" w:hAnsi="Times New Roman" w:cs="Times New Roman"/>
+        </w:rPr>
+      </w:pPr>
+      <w:r>
+        <w:rPr>
+          <w:rFonts w:ascii="Times New Roman" w:hAnsi="Times New Roman" w:cs="Times New Roman"/>
+        </w:rPr>
+        <w:t>}</w:t>
+      </w:r>
+    </w:p>
+    <w:p>
+      <w:pPr>
+        <w:rPr>
+          <w:rFonts w:ascii="Times New Roman" w:hAnsi="Times New Roman" w:cs="Times New Roman"/>
+        </w:rPr>
+      </w:pPr>
+    </w:p>
+    <w:p>
+      <w:pPr>
+        <w:rPr>
+          <w:rFonts w:ascii="Times New Roman" w:hAnsi="Times New Roman" w:cs="Times New Roman"/>
+        </w:rPr>
+      </w:pPr>
+      <w:proofErr w:type="spellStart"/>
+      <w:r>
+        <w:rPr>
+          <w:rFonts w:ascii="Times New Roman" w:hAnsi="Times New Roman" w:cs="Times New Roman"/>
+        </w:rPr>
+        <w:t>Scala</w:t>
+      </w:r>
+      <w:proofErr w:type="spellEnd"/>
+      <w:r>
+        <w:rPr>
+          <w:rFonts w:ascii="Times New Roman" w:hAnsi="Times New Roman" w:cs="Times New Roman"/>
+        </w:rPr>
+        <w:t xml:space="preserve"> also supports inheritance with the “extends” keyword. Moreover, like Java, </w:t>
+      </w:r>
+      <w:proofErr w:type="spellStart"/>
+      <w:r>
+        <w:rPr>
+          <w:rFonts w:ascii="Times New Roman" w:hAnsi="Times New Roman" w:cs="Times New Roman"/>
+        </w:rPr>
+        <w:t>Scala</w:t>
+      </w:r>
+      <w:proofErr w:type="spellEnd"/>
+      <w:r>
+        <w:rPr>
+          <w:rFonts w:ascii="Times New Roman" w:hAnsi="Times New Roman" w:cs="Times New Roman"/>
+        </w:rPr>
+        <w:t xml:space="preserve"> allows the inheritance of one class only. </w:t>
+      </w:r>
+      <w:r>
+        <w:rPr>
+          <w:rFonts w:ascii="Times New Roman" w:hAnsi="Times New Roman" w:cs="Times New Roman"/>
+        </w:rPr>
+        <w:t xml:space="preserve">Above all, </w:t>
+      </w:r>
+      <w:proofErr w:type="spellStart"/>
+      <w:r>
+        <w:rPr>
+          <w:rFonts w:ascii="Times New Roman" w:hAnsi="Times New Roman" w:cs="Times New Roman"/>
+        </w:rPr>
+        <w:t>Scala</w:t>
+      </w:r>
+      <w:proofErr w:type="spellEnd"/>
+      <w:r>
+        <w:rPr>
+          <w:rFonts w:ascii="Times New Roman" w:hAnsi="Times New Roman" w:cs="Times New Roman"/>
+        </w:rPr>
+        <w:t xml:space="preserve"> is actually even more object-oriented than Java because there is no notion of methods or variables being “static.” Instead, </w:t>
+      </w:r>
+      <w:proofErr w:type="spellStart"/>
+      <w:r>
+        <w:rPr>
+          <w:rFonts w:ascii="Times New Roman" w:hAnsi="Times New Roman" w:cs="Times New Roman"/>
+        </w:rPr>
+        <w:t>Scala</w:t>
+      </w:r>
+      <w:proofErr w:type="spellEnd"/>
+      <w:r>
+        <w:rPr>
+          <w:rFonts w:ascii="Times New Roman" w:hAnsi="Times New Roman" w:cs="Times New Roman"/>
+        </w:rPr>
+        <w:t xml:space="preserve"> supports singleton </w:t>
+      </w:r>
+      <w:proofErr w:type="gramStart"/>
+      <w:r>
+        <w:rPr>
+          <w:rFonts w:ascii="Times New Roman" w:hAnsi="Times New Roman" w:cs="Times New Roman"/>
+        </w:rPr>
+        <w:t>objects</w:t>
+      </w:r>
+      <w:proofErr w:type="gramEnd"/>
+      <w:r>
+        <w:rPr>
+          <w:rFonts w:ascii="Times New Roman" w:hAnsi="Times New Roman" w:cs="Times New Roman"/>
+        </w:rPr>
+        <w:t xml:space="preserve"> which is a class that can have just one instance. </w:t>
+      </w:r>
+    </w:p>
+    <w:p>
+      <w:pPr>
+        <w:rPr>
+          <w:rFonts w:ascii="Times New Roman" w:hAnsi="Times New Roman" w:cs="Times New Roman"/>
+        </w:rPr>
+      </w:pPr>
+    </w:p>
+    <w:p>
+      <w:pPr>
+        <w:rPr>
+          <w:rFonts w:ascii="Times New Roman" w:hAnsi="Times New Roman" w:cs="Times New Roman"/>
+        </w:rPr>
+      </w:pPr>
+      <w:r>
+        <w:rPr>
+          <w:rFonts w:ascii="Times New Roman" w:hAnsi="Times New Roman" w:cs="Times New Roman"/>
+        </w:rPr>
+        <w:t xml:space="preserve">Unlike Java, </w:t>
+      </w:r>
+      <w:proofErr w:type="spellStart"/>
+      <w:r>
+        <w:rPr>
+          <w:rFonts w:ascii="Times New Roman" w:hAnsi="Times New Roman" w:cs="Times New Roman"/>
+        </w:rPr>
+        <w:t>Scala</w:t>
+      </w:r>
+      <w:proofErr w:type="spellEnd"/>
+      <w:r>
+        <w:rPr>
+          <w:rFonts w:ascii="Times New Roman" w:hAnsi="Times New Roman" w:cs="Times New Roman"/>
+        </w:rPr>
+        <w:t xml:space="preserve"> also bundles and methods and variables together to form traits. Traits provide the encapsulation for similar methods and a class can actually use any number of traits. Traits are declared just like classes but they also include the “trait” keyword:</w:t>
+      </w:r>
+    </w:p>
+    <w:p>
+      <w:pPr>
+        <w:rPr>
+          <w:rFonts w:ascii="Times New Roman" w:hAnsi="Times New Roman" w:cs="Times New Roman"/>
+        </w:rPr>
+      </w:pPr>
+    </w:p>
+    <w:p>
+      <w:pPr>
+        <w:rPr>
+          <w:rFonts w:ascii="Times New Roman" w:hAnsi="Times New Roman" w:cs="Times New Roman"/>
+        </w:rPr>
+      </w:pPr>
+      <w:r>
+        <w:rPr>
+          <w:rFonts w:ascii="Times New Roman" w:hAnsi="Times New Roman" w:cs="Times New Roman"/>
+        </w:rPr>
+        <w:t xml:space="preserve">Trait Equal </w:t>
+      </w:r>
+    </w:p>
+    <w:p>
+      <w:pPr>
+        <w:rPr>
+          <w:rFonts w:ascii="Times New Roman" w:hAnsi="Times New Roman" w:cs="Times New Roman"/>
+        </w:rPr>
+      </w:pPr>
+      <w:r>
+        <w:rPr>
+          <w:rFonts w:ascii="Times New Roman" w:hAnsi="Times New Roman" w:cs="Times New Roman"/>
+        </w:rPr>
+        <w:t>{</w:t>
+      </w:r>
+    </w:p>
+    <w:p>
+      <w:pPr>
+        <w:rPr>
+          <w:rFonts w:ascii="Times New Roman" w:hAnsi="Times New Roman" w:cs="Times New Roman"/>
+        </w:rPr>
+      </w:pPr>
+      <w:r>
+        <w:rPr>
+          <w:rFonts w:ascii="Times New Roman" w:hAnsi="Times New Roman" w:cs="Times New Roman"/>
+        </w:rPr>
+        <w:tab/>
+      </w:r>
+      <w:proofErr w:type="spellStart"/>
+      <w:proofErr w:type="gramStart"/>
+      <w:r>
+        <w:rPr>
+          <w:rFonts w:ascii="Times New Roman" w:hAnsi="Times New Roman" w:cs="Times New Roman"/>
+        </w:rPr>
+        <w:t>def</w:t>
+      </w:r>
+      <w:proofErr w:type="spellEnd"/>
+      <w:proofErr w:type="gramEnd"/>
+      <w:r>
+        <w:rPr>
+          <w:rFonts w:ascii="Times New Roman" w:hAnsi="Times New Roman" w:cs="Times New Roman"/>
+        </w:rPr>
+        <w:t xml:space="preserve"> </w:t>
+      </w:r>
+      <w:proofErr w:type="spellStart"/>
+      <w:r>
+        <w:rPr>
+          <w:rFonts w:ascii="Times New Roman" w:hAnsi="Times New Roman" w:cs="Times New Roman"/>
+        </w:rPr>
+        <w:t>isEqual</w:t>
+      </w:r>
+      <w:proofErr w:type="spellEnd"/>
+      <w:r>
+        <w:rPr>
+          <w:rFonts w:ascii="Times New Roman" w:hAnsi="Times New Roman" w:cs="Times New Roman"/>
+        </w:rPr>
+        <w:t>(x: Any): Boolean</w:t>
+      </w:r>
+    </w:p>
+    <w:p>
+      <w:pPr>
+        <w:rPr>
+          <w:rFonts w:ascii="Times New Roman" w:hAnsi="Times New Roman" w:cs="Times New Roman"/>
+        </w:rPr>
+      </w:pPr>
+      <w:r>
+        <w:rPr>
+          <w:rFonts w:ascii="Times New Roman" w:hAnsi="Times New Roman" w:cs="Times New Roman"/>
+        </w:rPr>
+        <w:tab/>
+      </w:r>
+      <w:proofErr w:type="spellStart"/>
+      <w:proofErr w:type="gramStart"/>
+      <w:r>
+        <w:rPr>
+          <w:rFonts w:ascii="Times New Roman" w:hAnsi="Times New Roman" w:cs="Times New Roman"/>
+        </w:rPr>
+        <w:t>def</w:t>
+      </w:r>
+      <w:proofErr w:type="spellEnd"/>
+      <w:proofErr w:type="gramEnd"/>
+      <w:r>
+        <w:rPr>
+          <w:rFonts w:ascii="Times New Roman" w:hAnsi="Times New Roman" w:cs="Times New Roman"/>
+        </w:rPr>
+        <w:t xml:space="preserve"> </w:t>
+      </w:r>
+      <w:proofErr w:type="spellStart"/>
+      <w:r>
+        <w:rPr>
+          <w:rFonts w:ascii="Times New Roman" w:hAnsi="Times New Roman" w:cs="Times New Roman"/>
+        </w:rPr>
+        <w:t>isNotEqual</w:t>
+      </w:r>
+      <w:proofErr w:type="spellEnd"/>
+      <w:r>
+        <w:rPr>
+          <w:rFonts w:ascii="Times New Roman" w:hAnsi="Times New Roman" w:cs="Times New Roman"/>
+        </w:rPr>
+        <w:t>(x: Any): Boolean = !</w:t>
+      </w:r>
+      <w:proofErr w:type="spellStart"/>
+      <w:r>
+        <w:rPr>
+          <w:rFonts w:ascii="Times New Roman" w:hAnsi="Times New Roman" w:cs="Times New Roman"/>
+        </w:rPr>
+        <w:t>isEqual</w:t>
+      </w:r>
+      <w:proofErr w:type="spellEnd"/>
+      <w:r>
+        <w:rPr>
+          <w:rFonts w:ascii="Times New Roman" w:hAnsi="Times New Roman" w:cs="Times New Roman"/>
+        </w:rPr>
+        <w:t>(x)</w:t>
+      </w:r>
+    </w:p>
+    <w:p>
+      <w:pPr>
+        <w:rPr>
+          <w:rFonts w:ascii="Times New Roman" w:hAnsi="Times New Roman" w:cs="Times New Roman"/>
+        </w:rPr>
+      </w:pPr>
+      <w:r>
+        <w:rPr>
+          <w:rFonts w:ascii="Times New Roman" w:hAnsi="Times New Roman" w:cs="Times New Roman"/>
+        </w:rPr>
+        <w:t>}</w:t>
+      </w:r>
+    </w:p>
+    <w:p>
+      <w:pPr>
+        <w:rPr>
+          <w:rFonts w:ascii="Times New Roman" w:hAnsi="Times New Roman" w:cs="Times New Roman"/>
+        </w:rPr>
+      </w:pPr>
+    </w:p>
+    <w:p>
+      <w:pPr>
+        <w:rPr>
+          <w:rFonts w:ascii="Times New Roman" w:hAnsi="Times New Roman" w:cs="Times New Roman"/>
+          <w:u w:val="single"/>
+        </w:rPr>
+      </w:pPr>
+      <w:r>
+        <w:rPr>
+          <w:rFonts w:ascii="Times New Roman" w:hAnsi="Times New Roman" w:cs="Times New Roman"/>
+          <w:u w:val="single"/>
+        </w:rPr>
+        <w:t>Special Features/Interesting Features</w:t>
+      </w:r>
+    </w:p>
+    <w:p>
+      <w:pPr>
+        <w:rPr>
+          <w:rFonts w:ascii="Times New Roman" w:hAnsi="Times New Roman" w:cs="Times New Roman"/>
+        </w:rPr>
+      </w:pPr>
+    </w:p>
+    <w:p>
+      <w:pPr>
+        <w:rPr>
+          <w:rFonts w:ascii="Times New Roman" w:hAnsi="Times New Roman" w:cs="Times New Roman"/>
+        </w:rPr>
+      </w:pPr>
+      <w:r>
+        <w:rPr>
+          <w:rFonts w:ascii="Times New Roman" w:hAnsi="Times New Roman" w:cs="Times New Roman"/>
+        </w:rPr>
+        <w:t xml:space="preserve">One thing that makes </w:t>
+      </w:r>
+      <w:proofErr w:type="spellStart"/>
+      <w:r>
+        <w:rPr>
+          <w:rFonts w:ascii="Times New Roman" w:hAnsi="Times New Roman" w:cs="Times New Roman"/>
+        </w:rPr>
+        <w:t>Scala</w:t>
+      </w:r>
+      <w:proofErr w:type="spellEnd"/>
+      <w:r>
+        <w:rPr>
+          <w:rFonts w:ascii="Times New Roman" w:hAnsi="Times New Roman" w:cs="Times New Roman"/>
+        </w:rPr>
+        <w:t xml:space="preserve"> unique is that it includes a rich set of collections. These collections can be either mutable, meaning that the contents can change. On the other hand</w:t>
+      </w:r>
+      <w:r>
+        <w:rPr>
+          <w:rFonts w:ascii="Times New Roman" w:hAnsi="Times New Roman" w:cs="Times New Roman"/>
+        </w:rPr>
+        <w:t>,</w:t>
+      </w:r>
+      <w:r>
+        <w:rPr>
+          <w:rFonts w:ascii="Times New Roman" w:hAnsi="Times New Roman" w:cs="Times New Roman"/>
+        </w:rPr>
+        <w:t xml:space="preserve"> contents inside an immutable collection cannot change. </w:t>
+      </w:r>
+    </w:p>
+    <w:p>
+      <w:pPr>
+        <w:rPr>
+          <w:rFonts w:ascii="Times New Roman" w:hAnsi="Times New Roman" w:cs="Times New Roman"/>
+        </w:rPr>
+      </w:pPr>
+    </w:p>
+    <w:p>
+      <w:pPr>
+        <w:rPr>
+          <w:rFonts w:ascii="Times New Roman" w:hAnsi="Times New Roman" w:cs="Times New Roman"/>
+        </w:rPr>
+      </w:pPr>
+      <w:proofErr w:type="spellStart"/>
+      <w:r>
+        <w:rPr>
+          <w:rFonts w:ascii="Times New Roman" w:hAnsi="Times New Roman" w:cs="Times New Roman"/>
+        </w:rPr>
+        <w:t>Scala</w:t>
+      </w:r>
+      <w:proofErr w:type="spellEnd"/>
+      <w:r>
+        <w:rPr>
+          <w:rFonts w:ascii="Times New Roman" w:hAnsi="Times New Roman" w:cs="Times New Roman"/>
+        </w:rPr>
+        <w:t xml:space="preserve"> Lists are very similar to arrays except that they are immutable. This means that the elements cannot be changed by assignment. Furthermore, </w:t>
+      </w:r>
+      <w:proofErr w:type="spellStart"/>
+      <w:r>
+        <w:rPr>
+          <w:rFonts w:ascii="Times New Roman" w:hAnsi="Times New Roman" w:cs="Times New Roman"/>
+        </w:rPr>
+        <w:t>Scala</w:t>
+      </w:r>
+      <w:proofErr w:type="spellEnd"/>
+      <w:r>
+        <w:rPr>
+          <w:rFonts w:ascii="Times New Roman" w:hAnsi="Times New Roman" w:cs="Times New Roman"/>
+        </w:rPr>
+        <w:t xml:space="preserve"> lists represent a linked list while arrays are actually simply flat. </w:t>
+      </w:r>
+    </w:p>
+    <w:p>
+      <w:pPr>
+        <w:rPr>
+          <w:rFonts w:ascii="Times New Roman" w:hAnsi="Times New Roman" w:cs="Times New Roman"/>
+        </w:rPr>
+      </w:pPr>
+    </w:p>
+    <w:p>
+      <w:pPr>
+        <w:rPr>
+          <w:rFonts w:ascii="Times New Roman" w:hAnsi="Times New Roman" w:cs="Times New Roman"/>
+        </w:rPr>
+      </w:pPr>
+      <w:proofErr w:type="spellStart"/>
+      <w:r>
+        <w:rPr>
+          <w:rFonts w:ascii="Times New Roman" w:hAnsi="Times New Roman" w:cs="Times New Roman"/>
+        </w:rPr>
+        <w:t>Scala</w:t>
+      </w:r>
+      <w:proofErr w:type="spellEnd"/>
+      <w:r>
+        <w:rPr>
+          <w:rFonts w:ascii="Times New Roman" w:hAnsi="Times New Roman" w:cs="Times New Roman"/>
+        </w:rPr>
+        <w:t xml:space="preserve"> Tuples combines various elements together so they can be passed around. Here is an example:</w:t>
+      </w:r>
+    </w:p>
+    <w:p>
+      <w:pPr>
+        <w:rPr>
+          <w:rFonts w:ascii="Times New Roman" w:hAnsi="Times New Roman" w:cs="Times New Roman"/>
+        </w:rPr>
+      </w:pPr>
+    </w:p>
+    <w:p>
+      <w:pPr>
+        <w:rPr>
+          <w:rFonts w:ascii="Times New Roman" w:hAnsi="Times New Roman" w:cs="Times New Roman"/>
+        </w:rPr>
+      </w:pPr>
+      <w:r>
+        <w:rPr>
+          <w:rFonts w:ascii="Times New Roman" w:hAnsi="Times New Roman" w:cs="Times New Roman"/>
+        </w:rPr>
+        <w:t>Val t = (1, “hello”)</w:t>
+      </w:r>
+    </w:p>
+    <w:p>
+      <w:pPr>
+        <w:rPr>
+          <w:rFonts w:ascii="Times New Roman" w:hAnsi="Times New Roman" w:cs="Times New Roman"/>
+        </w:rPr>
+      </w:pPr>
+    </w:p>
+    <w:p>
+      <w:pPr>
+        <w:rPr>
+          <w:rFonts w:ascii="Times New Roman" w:hAnsi="Times New Roman" w:cs="Times New Roman"/>
+        </w:rPr>
+      </w:pPr>
+      <w:r>
+        <w:rPr>
+          <w:rFonts w:ascii="Times New Roman" w:hAnsi="Times New Roman" w:cs="Times New Roman"/>
+        </w:rPr>
+        <w:t>This is incredibly useful if you need to bundle several values such as coordinates of a point.</w:t>
+      </w:r>
+      <w:r>
+        <w:rPr>
+          <w:rFonts w:ascii="Times New Roman" w:hAnsi="Times New Roman" w:cs="Times New Roman"/>
+        </w:rPr>
+        <w:t xml:space="preserve"> </w:t>
+      </w:r>
+    </w:p>
+    <w:p>
+      <w:pPr>
+        <w:rPr>
+          <w:rFonts w:ascii="Times New Roman" w:hAnsi="Times New Roman" w:cs="Times New Roman"/>
+        </w:rPr>
+      </w:pPr>
+    </w:p>
+    <w:p>
+      <w:pPr>
+        <w:rPr>
+          <w:rFonts w:ascii="Times New Roman" w:hAnsi="Times New Roman" w:cs="Times New Roman"/>
+        </w:rPr>
+      </w:pPr>
+      <w:r>
+        <w:rPr>
+          <w:rFonts w:ascii="Times New Roman" w:hAnsi="Times New Roman" w:cs="Times New Roman"/>
+        </w:rPr>
+        <w:t xml:space="preserve">Another interesting feature in </w:t>
+      </w:r>
+      <w:proofErr w:type="spellStart"/>
+      <w:r>
+        <w:rPr>
+          <w:rFonts w:ascii="Times New Roman" w:hAnsi="Times New Roman" w:cs="Times New Roman"/>
+        </w:rPr>
+        <w:t>Scala</w:t>
+      </w:r>
+      <w:proofErr w:type="spellEnd"/>
+      <w:r>
+        <w:rPr>
+          <w:rFonts w:ascii="Times New Roman" w:hAnsi="Times New Roman" w:cs="Times New Roman"/>
+        </w:rPr>
+        <w:t xml:space="preserve"> is pattern matching. It involves defining several cases to match on and then a default case, which catches all the other cases. Here is an example:</w:t>
+      </w:r>
+    </w:p>
+    <w:p>
+      <w:pPr>
+        <w:rPr>
+          <w:rFonts w:ascii="Times New Roman" w:hAnsi="Times New Roman" w:cs="Times New Roman"/>
+        </w:rPr>
+      </w:pPr>
+    </w:p>
+    <w:p>
+      <w:pPr>
+        <w:rPr>
+          <w:rFonts w:ascii="Times New Roman" w:hAnsi="Times New Roman" w:cs="Times New Roman"/>
+        </w:rPr>
+      </w:pPr>
+      <w:proofErr w:type="spellStart"/>
+      <w:r>
+        <w:rPr>
+          <w:rFonts w:ascii="Times New Roman" w:hAnsi="Times New Roman" w:cs="Times New Roman"/>
+        </w:rPr>
+        <w:t>Def</w:t>
+      </w:r>
+      <w:proofErr w:type="spellEnd"/>
+      <w:r>
+        <w:rPr>
+          <w:rFonts w:ascii="Times New Roman" w:hAnsi="Times New Roman" w:cs="Times New Roman"/>
+        </w:rPr>
+        <w:t xml:space="preserve"> </w:t>
+      </w:r>
+      <w:proofErr w:type="spellStart"/>
+      <w:proofErr w:type="gramStart"/>
+      <w:r>
+        <w:rPr>
+          <w:rFonts w:ascii="Times New Roman" w:hAnsi="Times New Roman" w:cs="Times New Roman"/>
+        </w:rPr>
+        <w:t>matchTest</w:t>
+      </w:r>
+      <w:proofErr w:type="spellEnd"/>
+      <w:r>
+        <w:rPr>
+          <w:rFonts w:ascii="Times New Roman" w:hAnsi="Times New Roman" w:cs="Times New Roman"/>
+        </w:rPr>
+        <w:t>(</w:t>
+      </w:r>
+      <w:proofErr w:type="gramEnd"/>
+      <w:r>
+        <w:rPr>
+          <w:rFonts w:ascii="Times New Roman" w:hAnsi="Times New Roman" w:cs="Times New Roman"/>
+        </w:rPr>
+        <w:t xml:space="preserve">x: </w:t>
+      </w:r>
+      <w:proofErr w:type="spellStart"/>
+      <w:r>
+        <w:rPr>
+          <w:rFonts w:ascii="Times New Roman" w:hAnsi="Times New Roman" w:cs="Times New Roman"/>
+        </w:rPr>
+        <w:t>Int</w:t>
+      </w:r>
+      <w:proofErr w:type="spellEnd"/>
+      <w:r>
+        <w:rPr>
+          <w:rFonts w:ascii="Times New Roman" w:hAnsi="Times New Roman" w:cs="Times New Roman"/>
+        </w:rPr>
+        <w:t>) : String = x match</w:t>
+      </w:r>
+    </w:p>
+    <w:p>
+      <w:pPr>
+        <w:rPr>
+          <w:rFonts w:ascii="Times New Roman" w:hAnsi="Times New Roman" w:cs="Times New Roman"/>
+        </w:rPr>
+      </w:pPr>
+      <w:r>
+        <w:rPr>
+          <w:rFonts w:ascii="Times New Roman" w:hAnsi="Times New Roman" w:cs="Times New Roman"/>
+        </w:rPr>
+        <w:t>{</w:t>
+      </w:r>
+    </w:p>
+    <w:p>
+      <w:pPr>
+        <w:rPr>
+          <w:rFonts w:ascii="Times New Roman" w:hAnsi="Times New Roman" w:cs="Times New Roman"/>
+        </w:rPr>
+      </w:pPr>
+      <w:r>
+        <w:rPr>
+          <w:rFonts w:ascii="Times New Roman" w:hAnsi="Times New Roman" w:cs="Times New Roman"/>
+        </w:rPr>
+        <w:tab/>
+      </w:r>
+      <w:proofErr w:type="gramStart"/>
+      <w:r>
+        <w:rPr>
+          <w:rFonts w:ascii="Times New Roman" w:hAnsi="Times New Roman" w:cs="Times New Roman"/>
+        </w:rPr>
+        <w:t>case</w:t>
+      </w:r>
+      <w:proofErr w:type="gramEnd"/>
+      <w:r>
+        <w:rPr>
+          <w:rFonts w:ascii="Times New Roman" w:hAnsi="Times New Roman" w:cs="Times New Roman"/>
+        </w:rPr>
+        <w:t xml:space="preserve"> 1 =&gt; “one”</w:t>
+      </w:r>
+    </w:p>
+    <w:p>
+      <w:pPr>
+        <w:rPr>
+          <w:rFonts w:ascii="Times New Roman" w:hAnsi="Times New Roman" w:cs="Times New Roman"/>
+        </w:rPr>
+      </w:pPr>
+      <w:r>
+        <w:rPr>
+          <w:rFonts w:ascii="Times New Roman" w:hAnsi="Times New Roman" w:cs="Times New Roman"/>
+        </w:rPr>
+        <w:tab/>
+      </w:r>
+      <w:proofErr w:type="gramStart"/>
+      <w:r>
+        <w:rPr>
+          <w:rFonts w:ascii="Times New Roman" w:hAnsi="Times New Roman" w:cs="Times New Roman"/>
+        </w:rPr>
+        <w:t>case</w:t>
+      </w:r>
+      <w:proofErr w:type="gramEnd"/>
+      <w:r>
+        <w:rPr>
+          <w:rFonts w:ascii="Times New Roman" w:hAnsi="Times New Roman" w:cs="Times New Roman"/>
+        </w:rPr>
+        <w:t xml:space="preserve"> 2 =&gt; “two”</w:t>
+      </w:r>
+    </w:p>
+    <w:p>
+      <w:pPr>
+        <w:rPr>
+          <w:rFonts w:ascii="Times New Roman" w:hAnsi="Times New Roman" w:cs="Times New Roman"/>
+        </w:rPr>
+      </w:pPr>
+      <w:r>
+        <w:rPr>
+          <w:rFonts w:ascii="Times New Roman" w:hAnsi="Times New Roman" w:cs="Times New Roman"/>
+        </w:rPr>
+        <w:tab/>
+      </w:r>
+      <w:proofErr w:type="gramStart"/>
+      <w:r>
+        <w:rPr>
+          <w:rFonts w:ascii="Times New Roman" w:hAnsi="Times New Roman" w:cs="Times New Roman"/>
+        </w:rPr>
+        <w:t>case</w:t>
+      </w:r>
+      <w:proofErr w:type="gramEnd"/>
+      <w:r>
+        <w:rPr>
+          <w:rFonts w:ascii="Times New Roman" w:hAnsi="Times New Roman" w:cs="Times New Roman"/>
+        </w:rPr>
+        <w:t xml:space="preserve"> _ =&gt; “many”</w:t>
+      </w:r>
+    </w:p>
+    <w:p>
+      <w:pPr>
+        <w:rPr>
+          <w:rFonts w:ascii="Times New Roman" w:hAnsi="Times New Roman" w:cs="Times New Roman"/>
+        </w:rPr>
+      </w:pPr>
+      <w:r>
+        <w:rPr>
+          <w:rFonts w:ascii="Times New Roman" w:hAnsi="Times New Roman" w:cs="Times New Roman"/>
+        </w:rPr>
+        <w:t>}</w:t>
+      </w:r>
+    </w:p>
+    <w:p>
+      <w:pPr>
+        <w:rPr>
+          <w:rFonts w:ascii="Times New Roman" w:hAnsi="Times New Roman" w:cs="Times New Roman"/>
+        </w:rPr>
+      </w:pPr>
+    </w:p>
+    <w:p>
+      <w:pPr>
+        <w:rPr>
+          <w:rFonts w:ascii="Times New Roman" w:hAnsi="Times New Roman" w:cs="Times New Roman"/>
+        </w:rPr>
+      </w:pPr>
+    </w:p>
+    <w:p>
+      <w:pPr>
+        <w:rPr>
+          <w:rFonts w:ascii="Times New Roman" w:hAnsi="Times New Roman" w:cs="Times New Roman"/>
+          <w:u w:val="single"/>
+        </w:rPr>
+      </w:pPr>
+      <w:r>
+        <w:rPr>
+          <w:rFonts w:ascii="Times New Roman" w:hAnsi="Times New Roman" w:cs="Times New Roman"/>
+          <w:u w:val="single"/>
+        </w:rPr>
+        <w:t>Development Environments</w:t>
+      </w:r>
+    </w:p>
+    <w:p>
+      <w:pPr>
+        <w:rPr>
+          <w:rFonts w:ascii="Times New Roman" w:hAnsi="Times New Roman" w:cs="Times New Roman"/>
+        </w:rPr>
+      </w:pPr>
+    </w:p>
+    <w:p>
+      <w:pPr>
+        <w:rPr>
+          <w:rFonts w:ascii="Times New Roman" w:hAnsi="Times New Roman" w:cs="Times New Roman"/>
+        </w:rPr>
+      </w:pPr>
+      <w:r>
+        <w:rPr>
+          <w:rFonts w:ascii="Times New Roman" w:hAnsi="Times New Roman" w:cs="Times New Roman"/>
+        </w:rPr>
+        <w:t xml:space="preserve">I am on a mac operating system and I installed </w:t>
+      </w:r>
+      <w:proofErr w:type="spellStart"/>
+      <w:proofErr w:type="gramStart"/>
+      <w:r>
+        <w:rPr>
+          <w:rFonts w:ascii="Times New Roman" w:hAnsi="Times New Roman" w:cs="Times New Roman"/>
+        </w:rPr>
+        <w:t>scala</w:t>
+      </w:r>
+      <w:proofErr w:type="spellEnd"/>
+      <w:r>
+        <w:rPr>
+          <w:rFonts w:ascii="Times New Roman" w:hAnsi="Times New Roman" w:cs="Times New Roman"/>
+        </w:rPr>
+        <w:t xml:space="preserve"> using</w:t>
+      </w:r>
+      <w:proofErr w:type="gramEnd"/>
+      <w:r>
+        <w:rPr>
+          <w:rFonts w:ascii="Times New Roman" w:hAnsi="Times New Roman" w:cs="Times New Roman"/>
+        </w:rPr>
+        <w:t xml:space="preserve"> instructions from the following link:</w:t>
+      </w:r>
+    </w:p>
+    <w:p>
+      <w:pPr>
+        <w:rPr>
+          <w:rFonts w:ascii="Times New Roman" w:hAnsi="Times New Roman" w:cs="Times New Roman"/>
+        </w:rPr>
+      </w:pPr>
+    </w:p>
+    <w:p>
+      <w:pPr>
+        <w:rPr>
+          <w:rFonts w:ascii="Times New Roman" w:hAnsi="Times New Roman" w:cs="Times New Roman"/>
+        </w:rPr>
+      </w:pPr>
+      <w:hyperlink r:id="rId5" w:history="1">
+        <w:r>
+          <w:rPr>
+            <w:rStyle w:val="Hyperlink"/>
+            <w:rFonts w:ascii="Times New Roman" w:hAnsi="Times New Roman" w:cs="Times New Roman"/>
+          </w:rPr>
+          <w:t>http://www.scala-lang.org/download/</w:t>
+        </w:r>
+      </w:hyperlink>
+      <w:r>
+        <w:rPr>
+          <w:rFonts w:ascii="Times New Roman" w:hAnsi="Times New Roman" w:cs="Times New Roman"/>
+        </w:rPr>
+        <w:t xml:space="preserve"> </w:t>
+      </w:r>
+    </w:p>
+    <w:p>
+      <w:pPr>
+        <w:rPr>
+          <w:rFonts w:ascii="Times New Roman" w:hAnsi="Times New Roman" w:cs="Times New Roman"/>
+        </w:rPr>
+      </w:pPr>
+    </w:p>
+    <w:p>
+      <w:pPr>
+        <w:rPr>
+          <w:rFonts w:ascii="Times New Roman" w:hAnsi="Times New Roman" w:cs="Times New Roman"/>
+        </w:rPr>
+      </w:pPr>
+      <w:r>
+        <w:rPr>
+          <w:rFonts w:ascii="Times New Roman" w:hAnsi="Times New Roman" w:cs="Times New Roman"/>
+        </w:rPr>
+        <w:t xml:space="preserve">The site lists two different ways of using </w:t>
+      </w:r>
+      <w:proofErr w:type="spellStart"/>
+      <w:r>
+        <w:rPr>
+          <w:rFonts w:ascii="Times New Roman" w:hAnsi="Times New Roman" w:cs="Times New Roman"/>
+        </w:rPr>
+        <w:t>Scala</w:t>
+      </w:r>
+      <w:proofErr w:type="spellEnd"/>
+      <w:r>
+        <w:rPr>
+          <w:rFonts w:ascii="Times New Roman" w:hAnsi="Times New Roman" w:cs="Times New Roman"/>
+        </w:rPr>
+        <w:t>. First, there is browser-based command line tool called “</w:t>
+      </w:r>
+      <w:proofErr w:type="spellStart"/>
+      <w:r>
+        <w:rPr>
+          <w:rFonts w:ascii="Times New Roman" w:hAnsi="Times New Roman" w:cs="Times New Roman"/>
+        </w:rPr>
+        <w:t>Lightbend</w:t>
+      </w:r>
+      <w:proofErr w:type="spellEnd"/>
+      <w:r>
+        <w:rPr>
+          <w:rFonts w:ascii="Times New Roman" w:hAnsi="Times New Roman" w:cs="Times New Roman"/>
+        </w:rPr>
+        <w:t xml:space="preserve"> Activator.”</w:t>
+      </w:r>
+    </w:p>
+    <w:p>
+      <w:pPr>
+        <w:rPr>
+          <w:rFonts w:ascii="Times New Roman" w:hAnsi="Times New Roman" w:cs="Times New Roman"/>
+        </w:rPr>
+      </w:pPr>
+    </w:p>
+    <w:p>
+      <w:pPr>
+        <w:rPr>
+          <w:rFonts w:ascii="Times New Roman" w:hAnsi="Times New Roman" w:cs="Times New Roman"/>
+        </w:rPr>
+      </w:pPr>
+      <w:r>
+        <w:rPr>
+          <w:rFonts w:ascii="Times New Roman" w:hAnsi="Times New Roman" w:cs="Times New Roman"/>
+        </w:rPr>
+        <w:t xml:space="preserve">The other option would be to use a </w:t>
+      </w:r>
+      <w:proofErr w:type="spellStart"/>
+      <w:r>
+        <w:rPr>
+          <w:rFonts w:ascii="Times New Roman" w:hAnsi="Times New Roman" w:cs="Times New Roman"/>
+        </w:rPr>
+        <w:t>Scala</w:t>
+      </w:r>
+      <w:proofErr w:type="spellEnd"/>
+      <w:r>
+        <w:rPr>
+          <w:rFonts w:ascii="Times New Roman" w:hAnsi="Times New Roman" w:cs="Times New Roman"/>
+        </w:rPr>
+        <w:t xml:space="preserve"> IDE</w:t>
+      </w:r>
+      <w:r>
+        <w:rPr>
+          <w:rFonts w:ascii="Times New Roman" w:hAnsi="Times New Roman" w:cs="Times New Roman"/>
+        </w:rPr>
+        <w:t xml:space="preserve">, which includes Eclipse, </w:t>
+      </w:r>
+      <w:proofErr w:type="spellStart"/>
+      <w:r>
+        <w:rPr>
+          <w:rFonts w:ascii="Times New Roman" w:hAnsi="Times New Roman" w:cs="Times New Roman"/>
+        </w:rPr>
+        <w:t>IntelliJ</w:t>
+      </w:r>
+      <w:proofErr w:type="spellEnd"/>
+      <w:r>
+        <w:rPr>
+          <w:rFonts w:ascii="Times New Roman" w:hAnsi="Times New Roman" w:cs="Times New Roman"/>
+        </w:rPr>
+        <w:t xml:space="preserve"> with </w:t>
+      </w:r>
+      <w:proofErr w:type="spellStart"/>
+      <w:r>
+        <w:rPr>
+          <w:rFonts w:ascii="Times New Roman" w:hAnsi="Times New Roman" w:cs="Times New Roman"/>
+        </w:rPr>
+        <w:t>Scala</w:t>
+      </w:r>
+      <w:proofErr w:type="spellEnd"/>
+      <w:r>
+        <w:rPr>
+          <w:rFonts w:ascii="Times New Roman" w:hAnsi="Times New Roman" w:cs="Times New Roman"/>
+        </w:rPr>
+        <w:t xml:space="preserve"> plugin, or </w:t>
+      </w:r>
+      <w:proofErr w:type="spellStart"/>
+      <w:r>
+        <w:rPr>
+          <w:rFonts w:ascii="Times New Roman" w:hAnsi="Times New Roman" w:cs="Times New Roman"/>
+        </w:rPr>
+        <w:t>Netbeans</w:t>
+      </w:r>
+      <w:proofErr w:type="spellEnd"/>
+      <w:r>
+        <w:rPr>
+          <w:rFonts w:ascii="Times New Roman" w:hAnsi="Times New Roman" w:cs="Times New Roman"/>
+        </w:rPr>
+        <w:t xml:space="preserve"> with </w:t>
+      </w:r>
+      <w:proofErr w:type="spellStart"/>
+      <w:r>
+        <w:rPr>
+          <w:rFonts w:ascii="Times New Roman" w:hAnsi="Times New Roman" w:cs="Times New Roman"/>
+        </w:rPr>
+        <w:t>Scala</w:t>
+      </w:r>
+      <w:proofErr w:type="spellEnd"/>
+      <w:r>
+        <w:rPr>
+          <w:rFonts w:ascii="Times New Roman" w:hAnsi="Times New Roman" w:cs="Times New Roman"/>
+        </w:rPr>
+        <w:t xml:space="preserve"> plugin. </w:t>
+      </w:r>
+    </w:p>
+    <w:p>
+      <w:pPr>
+        <w:rPr>
+          <w:rFonts w:ascii="Times New Roman" w:hAnsi="Times New Roman" w:cs="Times New Roman"/>
+        </w:rPr>
+      </w:pPr>
+    </w:p>
+    <w:p>
+      <w:pPr>
+        <w:rPr>
+          <w:rFonts w:ascii="Times New Roman" w:hAnsi="Times New Roman" w:cs="Times New Roman"/>
+        </w:rPr>
+      </w:pPr>
+      <w:r>
+        <w:rPr>
+          <w:rFonts w:ascii="Times New Roman" w:hAnsi="Times New Roman" w:cs="Times New Roman"/>
+        </w:rPr>
+        <w:t xml:space="preserve">For windows users, the instructions are very similar. </w:t>
+      </w:r>
+    </w:p>
+    <w:p>
+      <w:pPr>
+        <w:rPr>
+          <w:rFonts w:ascii="Times New Roman" w:hAnsi="Times New Roman" w:cs="Times New Roman"/>
+        </w:rPr>
+      </w:pPr>
+    </w:p>
+    <w:p>
+      <w:pPr>
+        <w:rPr>
+          <w:rFonts w:ascii="Times New Roman" w:hAnsi="Times New Roman" w:cs="Times New Roman"/>
+        </w:rPr>
+      </w:pPr>
+      <w:r>
+        <w:rPr>
+          <w:rFonts w:ascii="Times New Roman" w:hAnsi="Times New Roman" w:cs="Times New Roman"/>
+        </w:rPr>
+        <w:t>How I Use the Language</w:t>
       </w:r>
     </w:p>
     <w:p>
@@ -378,6 +3353,17 @@
     <w:semiHidden/>
     <w:unhideWhenUsed/>
   </w:style>
+  <w:style w:type="character" w:styleId="Hyperlink">
+    <w:name w:val="Hyperlink"/>
+    <w:basedOn w:val="DefaultParagraphFont"/>
+    <w:uiPriority w:val="99"/>
+    <w:unhideWhenUsed/>
+    <w:rsid w:val="00640C55"/>
+    <w:rPr>
+      <w:color w:val="0000FF" w:themeColor="hyperlink"/>
+      <w:u w:val="single"/>
+    </w:rPr>
+  </w:style>
 </w:styles>
 </file>
 
@@ -563,6 +3549,17 @@
     <w:uiPriority w:val="99"/>
     <w:semiHidden/>
     <w:unhideWhenUsed/>
+  </w:style>
+  <w:style w:type="character" w:styleId="Hyperlink">
+    <w:name w:val="Hyperlink"/>
+    <w:basedOn w:val="DefaultParagraphFont"/>
+    <w:uiPriority w:val="99"/>
+    <w:unhideWhenUsed/>
+    <w:rsid w:val="00640C55"/>
+    <w:rPr>
+      <w:color w:val="0000FF" w:themeColor="hyperlink"/>
+      <w:u w:val="single"/>
+    </w:rPr>
   </w:style>
 </w:styles>
 </file>

</xml_diff>